<commit_message>
Final commit before Javascript/html experiment
</commit_message>
<xml_diff>
--- a/Hero Class Ideas.docx
+++ b/Hero Class Ideas.docx
@@ -4,7 +4,7 @@
   <w:body>
     <w:tbl>
       <w:tblPr>
-        <w:tblW w:w="8928" w:type="dxa"/>
+        <w:tblW w:w="8867" w:type="dxa"/>
         <w:tblInd w:w="-108" w:type="dxa"/>
         <w:tblBorders>
           <w:insideH w:val="single" w:sz="4" w:space="0" w:color="auto"/>
@@ -13,23 +13,23 @@
         <w:tblLook w:val="04A0" w:firstRow="1" w:lastRow="0" w:firstColumn="1" w:lastColumn="0" w:noHBand="0" w:noVBand="1"/>
       </w:tblPr>
       <w:tblGrid>
-        <w:gridCol w:w="107"/>
-        <w:gridCol w:w="1252"/>
-        <w:gridCol w:w="1259"/>
-        <w:gridCol w:w="1368"/>
-        <w:gridCol w:w="1250"/>
-        <w:gridCol w:w="1252"/>
-        <w:gridCol w:w="2440"/>
+        <w:gridCol w:w="68"/>
+        <w:gridCol w:w="1205"/>
+        <w:gridCol w:w="1518"/>
+        <w:gridCol w:w="1518"/>
+        <w:gridCol w:w="1559"/>
+        <w:gridCol w:w="1620"/>
+        <w:gridCol w:w="1379"/>
       </w:tblGrid>
       <w:tr>
         <w:trPr>
           <w:gridBefore w:val="1"/>
-          <w:wBefore w:w="107" w:type="dxa"/>
+          <w:wBefore w:w="68" w:type="dxa"/>
           <w:trHeight w:val="1226"/>
         </w:trPr>
         <w:tc>
           <w:tcPr>
-            <w:tcW w:w="1252" w:type="dxa"/>
+            <w:tcW w:w="1205" w:type="dxa"/>
             <w:tcBorders>
               <w:bottom w:val="single" w:sz="4" w:space="0" w:color="auto"/>
             </w:tcBorders>
@@ -61,7 +61,7 @@
         </w:tc>
         <w:tc>
           <w:tcPr>
-            <w:tcW w:w="1259" w:type="dxa"/>
+            <w:tcW w:w="1518" w:type="dxa"/>
             <w:tcBorders>
               <w:bottom w:val="single" w:sz="4" w:space="0" w:color="auto"/>
             </w:tcBorders>
@@ -97,7 +97,7 @@
         </w:tc>
         <w:tc>
           <w:tcPr>
-            <w:tcW w:w="1368" w:type="dxa"/>
+            <w:tcW w:w="1518" w:type="dxa"/>
             <w:tcBorders>
               <w:bottom w:val="single" w:sz="4" w:space="0" w:color="auto"/>
             </w:tcBorders>
@@ -133,7 +133,7 @@
         </w:tc>
         <w:tc>
           <w:tcPr>
-            <w:tcW w:w="1250" w:type="dxa"/>
+            <w:tcW w:w="1559" w:type="dxa"/>
             <w:tcBorders>
               <w:bottom w:val="single" w:sz="4" w:space="0" w:color="auto"/>
             </w:tcBorders>
@@ -169,7 +169,7 @@
         </w:tc>
         <w:tc>
           <w:tcPr>
-            <w:tcW w:w="1252" w:type="dxa"/>
+            <w:tcW w:w="1620" w:type="dxa"/>
             <w:tcBorders>
               <w:bottom w:val="single" w:sz="4" w:space="0" w:color="auto"/>
             </w:tcBorders>
@@ -205,7 +205,7 @@
         </w:tc>
         <w:tc>
           <w:tcPr>
-            <w:tcW w:w="2440" w:type="dxa"/>
+            <w:tcW w:w="1379" w:type="dxa"/>
             <w:tcBorders>
               <w:bottom w:val="single" w:sz="4" w:space="0" w:color="auto"/>
             </w:tcBorders>
@@ -245,12 +245,12 @@
       <w:tr>
         <w:trPr>
           <w:gridBefore w:val="1"/>
-          <w:wBefore w:w="107" w:type="dxa"/>
+          <w:wBefore w:w="68" w:type="dxa"/>
           <w:trHeight w:val="296"/>
         </w:trPr>
         <w:tc>
           <w:tcPr>
-            <w:tcW w:w="1252" w:type="dxa"/>
+            <w:tcW w:w="1205" w:type="dxa"/>
             <w:tcBorders>
               <w:top w:val="single" w:sz="4" w:space="0" w:color="auto"/>
               <w:bottom w:val="nil"/>
@@ -310,7 +310,7 @@
         </w:tc>
         <w:tc>
           <w:tcPr>
-            <w:tcW w:w="1259" w:type="dxa"/>
+            <w:tcW w:w="1518" w:type="dxa"/>
             <w:tcBorders>
               <w:top w:val="single" w:sz="4" w:space="0" w:color="auto"/>
               <w:left w:val="single" w:sz="4" w:space="0" w:color="auto"/>
@@ -353,7 +353,7 @@
         </w:tc>
         <w:tc>
           <w:tcPr>
-            <w:tcW w:w="1368" w:type="dxa"/>
+            <w:tcW w:w="1518" w:type="dxa"/>
             <w:tcBorders>
               <w:top w:val="single" w:sz="4" w:space="0" w:color="auto"/>
               <w:left w:val="nil"/>
@@ -396,7 +396,7 @@
         </w:tc>
         <w:tc>
           <w:tcPr>
-            <w:tcW w:w="1250" w:type="dxa"/>
+            <w:tcW w:w="1559" w:type="dxa"/>
             <w:tcBorders>
               <w:top w:val="single" w:sz="4" w:space="0" w:color="auto"/>
               <w:left w:val="nil"/>
@@ -441,7 +441,7 @@
         </w:tc>
         <w:tc>
           <w:tcPr>
-            <w:tcW w:w="1252" w:type="dxa"/>
+            <w:tcW w:w="1620" w:type="dxa"/>
             <w:tcBorders>
               <w:top w:val="single" w:sz="4" w:space="0" w:color="auto"/>
               <w:left w:val="nil"/>
@@ -484,7 +484,7 @@
         </w:tc>
         <w:tc>
           <w:tcPr>
-            <w:tcW w:w="2440" w:type="dxa"/>
+            <w:tcW w:w="1379" w:type="dxa"/>
             <w:vMerge w:val="restart"/>
             <w:tcBorders>
               <w:top w:val="single" w:sz="4" w:space="0" w:color="auto"/>
@@ -523,208 +523,378 @@
       <w:tr>
         <w:trPr>
           <w:gridBefore w:val="1"/>
-          <w:wBefore w:w="107" w:type="dxa"/>
-          <w:trHeight w:val="44"/>
+          <w:wBefore w:w="68" w:type="dxa"/>
+          <w:trHeight w:val="296"/>
         </w:trPr>
         <w:tc>
           <w:tcPr>
-            <w:tcW w:w="1252" w:type="dxa"/>
-            <w:tcBorders>
-              <w:top w:val="nil"/>
+            <w:tcW w:w="1205" w:type="dxa"/>
+            <w:tcBorders>
+              <w:top w:val="single" w:sz="4" w:space="0" w:color="auto"/>
               <w:bottom w:val="nil"/>
               <w:right w:val="single" w:sz="4" w:space="0" w:color="auto"/>
             </w:tcBorders>
-            <w:shd w:val="clear" w:color="auto" w:fill="F2F2F2" w:themeFill="background1" w:themeFillShade="F2"/>
-            <w:vAlign w:val="center"/>
-          </w:tcPr>
-          <w:p>
-            <w:pPr>
-              <w:spacing w:after="0" w:line="240" w:lineRule="auto"/>
-              <w:jc w:val="center"/>
-              <w:rPr>
-                <w:rFonts w:ascii="Calibri" w:eastAsia="Times New Roman" w:hAnsi="Calibri" w:cs="Calibri"/>
-                <w:b/>
-                <w:bCs/>
-                <w:color w:val="000000"/>
-                <w:kern w:val="0"/>
-                <w:sz w:val="18"/>
-                <w:szCs w:val="18"/>
-                <w14:ligatures w14:val="none"/>
-              </w:rPr>
-            </w:pPr>
-            <w:r>
-              <w:rPr>
-                <w:rFonts w:ascii="Calibri" w:eastAsia="Times New Roman" w:hAnsi="Calibri" w:cs="Calibri"/>
-                <w:b/>
-                <w:bCs/>
-                <w:color w:val="000000"/>
-                <w:kern w:val="0"/>
-                <w:sz w:val="18"/>
-                <w:szCs w:val="18"/>
-                <w14:ligatures w14:val="none"/>
-              </w:rPr>
-              <w:t>Armor</w:t>
-            </w:r>
-          </w:p>
-        </w:tc>
-        <w:tc>
-          <w:tcPr>
-            <w:tcW w:w="1259" w:type="dxa"/>
-            <w:tcBorders>
-              <w:top w:val="nil"/>
+            <w:shd w:val="clear" w:color="auto" w:fill="auto"/>
+            <w:vAlign w:val="center"/>
+          </w:tcPr>
+          <w:p>
+            <w:pPr>
+              <w:spacing w:after="0" w:line="240" w:lineRule="auto"/>
+              <w:jc w:val="center"/>
+              <w:rPr>
+                <w:rFonts w:ascii="Calibri" w:eastAsia="Times New Roman" w:hAnsi="Calibri" w:cs="Calibri"/>
+                <w:b/>
+                <w:bCs/>
+                <w:color w:val="000000"/>
+                <w:kern w:val="0"/>
+                <w:sz w:val="18"/>
+                <w:szCs w:val="18"/>
+                <w14:ligatures w14:val="none"/>
+              </w:rPr>
+            </w:pPr>
+            <w:r>
+              <w:rPr>
+                <w:rFonts w:ascii="Calibri" w:eastAsia="Times New Roman" w:hAnsi="Calibri" w:cs="Calibri"/>
+                <w:b/>
+                <w:bCs/>
+                <w:color w:val="000000"/>
+                <w:kern w:val="0"/>
+                <w:sz w:val="18"/>
+                <w:szCs w:val="18"/>
+                <w14:ligatures w14:val="none"/>
+              </w:rPr>
+              <w:t>Ability Order</w:t>
+            </w:r>
+          </w:p>
+        </w:tc>
+        <w:tc>
+          <w:tcPr>
+            <w:tcW w:w="1518" w:type="dxa"/>
+            <w:tcBorders>
+              <w:top w:val="single" w:sz="4" w:space="0" w:color="auto"/>
               <w:left w:val="single" w:sz="4" w:space="0" w:color="auto"/>
               <w:bottom w:val="nil"/>
               <w:right w:val="nil"/>
             </w:tcBorders>
-            <w:shd w:val="clear" w:color="auto" w:fill="F2F2F2" w:themeFill="background1" w:themeFillShade="F2"/>
-            <w:vAlign w:val="center"/>
-          </w:tcPr>
-          <w:p>
-            <w:pPr>
-              <w:spacing w:after="0" w:line="240" w:lineRule="auto"/>
-              <w:jc w:val="center"/>
-              <w:rPr>
-                <w:rFonts w:ascii="Calibri" w:eastAsia="Times New Roman" w:hAnsi="Calibri" w:cs="Calibri"/>
-                <w:color w:val="000000"/>
-                <w:kern w:val="0"/>
-                <w:sz w:val="18"/>
-                <w:szCs w:val="18"/>
-                <w14:ligatures w14:val="none"/>
-              </w:rPr>
-            </w:pPr>
-            <w:r>
-              <w:rPr>
-                <w:rFonts w:ascii="Calibri" w:eastAsia="Times New Roman" w:hAnsi="Calibri" w:cs="Calibri"/>
-                <w:color w:val="000000"/>
-                <w:kern w:val="0"/>
-                <w:sz w:val="18"/>
-                <w:szCs w:val="18"/>
-                <w14:ligatures w14:val="none"/>
-              </w:rPr>
-              <w:t>Heavy</w:t>
-            </w:r>
-          </w:p>
-        </w:tc>
-        <w:tc>
-          <w:tcPr>
-            <w:tcW w:w="1368" w:type="dxa"/>
-            <w:tcBorders>
-              <w:top w:val="nil"/>
+            <w:shd w:val="clear" w:color="auto" w:fill="auto"/>
+            <w:vAlign w:val="center"/>
+          </w:tcPr>
+          <w:p>
+            <w:pPr>
+              <w:spacing w:after="0" w:line="240" w:lineRule="auto"/>
+              <w:jc w:val="center"/>
+              <w:rPr>
+                <w:rFonts w:ascii="Calibri" w:eastAsia="Times New Roman" w:hAnsi="Calibri" w:cs="Calibri"/>
+                <w:color w:val="000000"/>
+                <w:kern w:val="0"/>
+                <w:sz w:val="18"/>
+                <w:szCs w:val="18"/>
+                <w14:ligatures w14:val="none"/>
+              </w:rPr>
+            </w:pPr>
+            <w:proofErr w:type="gramStart"/>
+            <w:r>
+              <w:rPr>
+                <w:rFonts w:ascii="Calibri" w:eastAsia="Times New Roman" w:hAnsi="Calibri" w:cs="Calibri"/>
+                <w:b/>
+                <w:bCs/>
+                <w:color w:val="000000"/>
+                <w:kern w:val="0"/>
+                <w:sz w:val="18"/>
+                <w:szCs w:val="18"/>
+                <w14:ligatures w14:val="none"/>
+              </w:rPr>
+              <w:t>MIG</w:t>
+            </w:r>
+            <w:r>
+              <w:rPr>
+                <w:rFonts w:ascii="Calibri" w:eastAsia="Times New Roman" w:hAnsi="Calibri" w:cs="Calibri"/>
+                <w:color w:val="000000"/>
+                <w:kern w:val="0"/>
+                <w:sz w:val="18"/>
+                <w:szCs w:val="18"/>
+                <w14:ligatures w14:val="none"/>
+              </w:rPr>
+              <w:t>,</w:t>
+            </w:r>
+            <w:r>
+              <w:rPr>
+                <w:rFonts w:ascii="Calibri" w:eastAsia="Times New Roman" w:hAnsi="Calibri" w:cs="Calibri"/>
+                <w:i/>
+                <w:iCs/>
+                <w:color w:val="000000"/>
+                <w:kern w:val="0"/>
+                <w:sz w:val="18"/>
+                <w:szCs w:val="18"/>
+                <w14:ligatures w14:val="none"/>
+              </w:rPr>
+              <w:t>AGI</w:t>
+            </w:r>
+            <w:proofErr w:type="gramEnd"/>
+            <w:r>
+              <w:rPr>
+                <w:rFonts w:ascii="Calibri" w:eastAsia="Times New Roman" w:hAnsi="Calibri" w:cs="Calibri"/>
+                <w:i/>
+                <w:iCs/>
+                <w:color w:val="000000"/>
+                <w:kern w:val="0"/>
+                <w:sz w:val="18"/>
+                <w:szCs w:val="18"/>
+                <w14:ligatures w14:val="none"/>
+              </w:rPr>
+              <w:t>,INT</w:t>
+            </w:r>
+            <w:r>
+              <w:rPr>
+                <w:rFonts w:ascii="Calibri" w:eastAsia="Times New Roman" w:hAnsi="Calibri" w:cs="Calibri"/>
+                <w:color w:val="000000"/>
+                <w:kern w:val="0"/>
+                <w:sz w:val="18"/>
+                <w:szCs w:val="18"/>
+                <w14:ligatures w14:val="none"/>
+              </w:rPr>
+              <w:t>,CHA</w:t>
+            </w:r>
+          </w:p>
+        </w:tc>
+        <w:tc>
+          <w:tcPr>
+            <w:tcW w:w="1518" w:type="dxa"/>
+            <w:tcBorders>
+              <w:top w:val="single" w:sz="4" w:space="0" w:color="auto"/>
               <w:left w:val="nil"/>
               <w:bottom w:val="nil"/>
               <w:right w:val="nil"/>
             </w:tcBorders>
-            <w:shd w:val="clear" w:color="auto" w:fill="F2F2F2" w:themeFill="background1" w:themeFillShade="F2"/>
-            <w:vAlign w:val="center"/>
-          </w:tcPr>
-          <w:p>
-            <w:pPr>
-              <w:spacing w:after="0" w:line="240" w:lineRule="auto"/>
-              <w:jc w:val="center"/>
-              <w:rPr>
-                <w:rFonts w:ascii="Calibri" w:eastAsia="Times New Roman" w:hAnsi="Calibri" w:cs="Calibri"/>
-                <w:color w:val="000000"/>
-                <w:kern w:val="0"/>
-                <w:sz w:val="18"/>
-                <w:szCs w:val="18"/>
-                <w14:ligatures w14:val="none"/>
-              </w:rPr>
-            </w:pPr>
-            <w:r>
-              <w:rPr>
-                <w:rFonts w:ascii="Calibri" w:eastAsia="Times New Roman" w:hAnsi="Calibri" w:cs="Calibri"/>
-                <w:color w:val="000000"/>
-                <w:kern w:val="0"/>
-                <w:sz w:val="18"/>
-                <w:szCs w:val="18"/>
-                <w14:ligatures w14:val="none"/>
-              </w:rPr>
-              <w:t>Light</w:t>
-            </w:r>
-          </w:p>
-        </w:tc>
-        <w:tc>
-          <w:tcPr>
-            <w:tcW w:w="1250" w:type="dxa"/>
-            <w:tcBorders>
-              <w:top w:val="nil"/>
+            <w:shd w:val="clear" w:color="auto" w:fill="auto"/>
+            <w:vAlign w:val="center"/>
+          </w:tcPr>
+          <w:p>
+            <w:pPr>
+              <w:spacing w:after="0" w:line="240" w:lineRule="auto"/>
+              <w:jc w:val="center"/>
+              <w:rPr>
+                <w:rFonts w:ascii="Calibri" w:eastAsia="Times New Roman" w:hAnsi="Calibri" w:cs="Calibri"/>
+                <w:color w:val="000000"/>
+                <w:kern w:val="0"/>
+                <w:sz w:val="18"/>
+                <w:szCs w:val="18"/>
+                <w14:ligatures w14:val="none"/>
+              </w:rPr>
+            </w:pPr>
+            <w:proofErr w:type="gramStart"/>
+            <w:r>
+              <w:rPr>
+                <w:rFonts w:ascii="Calibri" w:eastAsia="Times New Roman" w:hAnsi="Calibri" w:cs="Calibri"/>
+                <w:color w:val="000000"/>
+                <w:kern w:val="0"/>
+                <w:sz w:val="18"/>
+                <w:szCs w:val="18"/>
+                <w14:ligatures w14:val="none"/>
+              </w:rPr>
+              <w:t>MIG</w:t>
+            </w:r>
+            <w:r>
+              <w:rPr>
+                <w:rFonts w:ascii="Calibri" w:eastAsia="Times New Roman" w:hAnsi="Calibri" w:cs="Calibri"/>
+                <w:color w:val="000000"/>
+                <w:kern w:val="0"/>
+                <w:sz w:val="18"/>
+                <w:szCs w:val="18"/>
+                <w14:ligatures w14:val="none"/>
+              </w:rPr>
+              <w:t>,</w:t>
+            </w:r>
+            <w:r>
+              <w:rPr>
+                <w:rFonts w:ascii="Calibri" w:eastAsia="Times New Roman" w:hAnsi="Calibri" w:cs="Calibri"/>
+                <w:color w:val="000000"/>
+                <w:kern w:val="0"/>
+                <w:sz w:val="18"/>
+                <w:szCs w:val="18"/>
+                <w14:ligatures w14:val="none"/>
+              </w:rPr>
+              <w:t>AGI</w:t>
+            </w:r>
+            <w:proofErr w:type="gramEnd"/>
+            <w:r>
+              <w:rPr>
+                <w:rFonts w:ascii="Calibri" w:eastAsia="Times New Roman" w:hAnsi="Calibri" w:cs="Calibri"/>
+                <w:color w:val="000000"/>
+                <w:kern w:val="0"/>
+                <w:sz w:val="18"/>
+                <w:szCs w:val="18"/>
+                <w14:ligatures w14:val="none"/>
+              </w:rPr>
+              <w:t>,CHA,INT</w:t>
+            </w:r>
+          </w:p>
+        </w:tc>
+        <w:tc>
+          <w:tcPr>
+            <w:tcW w:w="1559" w:type="dxa"/>
+            <w:tcBorders>
+              <w:top w:val="single" w:sz="4" w:space="0" w:color="auto"/>
               <w:left w:val="nil"/>
               <w:bottom w:val="nil"/>
               <w:right w:val="nil"/>
             </w:tcBorders>
-            <w:shd w:val="clear" w:color="auto" w:fill="F2F2F2" w:themeFill="background1" w:themeFillShade="F2"/>
-            <w:vAlign w:val="center"/>
-          </w:tcPr>
-          <w:p>
-            <w:pPr>
-              <w:spacing w:after="0" w:line="240" w:lineRule="auto"/>
-              <w:jc w:val="center"/>
-              <w:rPr>
-                <w:rFonts w:ascii="Calibri" w:eastAsia="Times New Roman" w:hAnsi="Calibri" w:cs="Calibri"/>
-                <w:color w:val="000000"/>
-                <w:kern w:val="0"/>
-                <w:sz w:val="18"/>
-                <w:szCs w:val="18"/>
-                <w14:ligatures w14:val="none"/>
-              </w:rPr>
-            </w:pPr>
-            <w:r>
-              <w:rPr>
-                <w:rFonts w:ascii="Calibri" w:eastAsia="Times New Roman" w:hAnsi="Calibri" w:cs="Calibri"/>
-                <w:color w:val="000000"/>
-                <w:kern w:val="0"/>
-                <w:sz w:val="18"/>
-                <w:szCs w:val="18"/>
-                <w14:ligatures w14:val="none"/>
-              </w:rPr>
-              <w:t>Heavy</w:t>
-            </w:r>
-          </w:p>
-        </w:tc>
-        <w:tc>
-          <w:tcPr>
-            <w:tcW w:w="1252" w:type="dxa"/>
-            <w:tcBorders>
-              <w:top w:val="nil"/>
+            <w:shd w:val="clear" w:color="auto" w:fill="auto"/>
+            <w:vAlign w:val="center"/>
+          </w:tcPr>
+          <w:p>
+            <w:pPr>
+              <w:spacing w:after="0" w:line="240" w:lineRule="auto"/>
+              <w:jc w:val="center"/>
+              <w:rPr>
+                <w:rFonts w:ascii="Calibri" w:eastAsia="Times New Roman" w:hAnsi="Calibri" w:cs="Calibri"/>
+                <w:color w:val="000000"/>
+                <w:kern w:val="0"/>
+                <w:sz w:val="18"/>
+                <w:szCs w:val="18"/>
+                <w14:ligatures w14:val="none"/>
+              </w:rPr>
+            </w:pPr>
+            <w:proofErr w:type="gramStart"/>
+            <w:r>
+              <w:rPr>
+                <w:rFonts w:ascii="Calibri" w:eastAsia="Times New Roman" w:hAnsi="Calibri" w:cs="Calibri"/>
+                <w:color w:val="000000"/>
+                <w:kern w:val="0"/>
+                <w:sz w:val="18"/>
+                <w:szCs w:val="18"/>
+                <w14:ligatures w14:val="none"/>
+              </w:rPr>
+              <w:t>MIG</w:t>
+            </w:r>
+            <w:r>
+              <w:rPr>
+                <w:rFonts w:ascii="Calibri" w:eastAsia="Times New Roman" w:hAnsi="Calibri" w:cs="Calibri"/>
+                <w:color w:val="000000"/>
+                <w:kern w:val="0"/>
+                <w:sz w:val="18"/>
+                <w:szCs w:val="18"/>
+                <w14:ligatures w14:val="none"/>
+              </w:rPr>
+              <w:t>,</w:t>
+            </w:r>
+            <w:r>
+              <w:rPr>
+                <w:rFonts w:ascii="Calibri" w:eastAsia="Times New Roman" w:hAnsi="Calibri" w:cs="Calibri"/>
+                <w:color w:val="000000"/>
+                <w:kern w:val="0"/>
+                <w:sz w:val="18"/>
+                <w:szCs w:val="18"/>
+                <w14:ligatures w14:val="none"/>
+              </w:rPr>
+              <w:t>CHA</w:t>
+            </w:r>
+            <w:proofErr w:type="gramEnd"/>
+            <w:r>
+              <w:rPr>
+                <w:rFonts w:ascii="Calibri" w:eastAsia="Times New Roman" w:hAnsi="Calibri" w:cs="Calibri"/>
+                <w:color w:val="000000"/>
+                <w:kern w:val="0"/>
+                <w:sz w:val="18"/>
+                <w:szCs w:val="18"/>
+                <w14:ligatures w14:val="none"/>
+              </w:rPr>
+              <w:t>,INT,</w:t>
+            </w:r>
+            <w:r>
+              <w:rPr>
+                <w:rFonts w:ascii="Calibri" w:eastAsia="Times New Roman" w:hAnsi="Calibri" w:cs="Calibri"/>
+                <w:color w:val="000000"/>
+                <w:kern w:val="0"/>
+                <w:sz w:val="18"/>
+                <w:szCs w:val="18"/>
+                <w14:ligatures w14:val="none"/>
+              </w:rPr>
+              <w:t>AGI</w:t>
+            </w:r>
+          </w:p>
+        </w:tc>
+        <w:tc>
+          <w:tcPr>
+            <w:tcW w:w="1620" w:type="dxa"/>
+            <w:tcBorders>
+              <w:top w:val="single" w:sz="4" w:space="0" w:color="auto"/>
               <w:left w:val="nil"/>
               <w:bottom w:val="nil"/>
               <w:right w:val="nil"/>
             </w:tcBorders>
-            <w:shd w:val="clear" w:color="auto" w:fill="F2F2F2" w:themeFill="background1" w:themeFillShade="F2"/>
-            <w:vAlign w:val="center"/>
-          </w:tcPr>
-          <w:p>
-            <w:pPr>
-              <w:spacing w:after="0" w:line="240" w:lineRule="auto"/>
-              <w:jc w:val="center"/>
-              <w:rPr>
-                <w:rFonts w:ascii="Calibri" w:eastAsia="Times New Roman" w:hAnsi="Calibri" w:cs="Calibri"/>
-                <w:color w:val="000000"/>
-                <w:kern w:val="0"/>
-                <w:sz w:val="18"/>
-                <w:szCs w:val="18"/>
-                <w14:ligatures w14:val="none"/>
-              </w:rPr>
-            </w:pPr>
-            <w:r>
-              <w:rPr>
-                <w:rFonts w:ascii="Calibri" w:eastAsia="Times New Roman" w:hAnsi="Calibri" w:cs="Calibri"/>
-                <w:color w:val="000000"/>
-                <w:kern w:val="0"/>
-                <w:sz w:val="18"/>
-                <w:szCs w:val="18"/>
-                <w14:ligatures w14:val="none"/>
-              </w:rPr>
-              <w:t>Light</w:t>
-            </w:r>
-          </w:p>
-        </w:tc>
-        <w:tc>
-          <w:tcPr>
-            <w:tcW w:w="2440" w:type="dxa"/>
+            <w:shd w:val="clear" w:color="auto" w:fill="auto"/>
+            <w:vAlign w:val="center"/>
+          </w:tcPr>
+          <w:p>
+            <w:pPr>
+              <w:spacing w:after="0" w:line="240" w:lineRule="auto"/>
+              <w:jc w:val="center"/>
+              <w:rPr>
+                <w:rFonts w:ascii="Calibri" w:eastAsia="Times New Roman" w:hAnsi="Calibri" w:cs="Calibri"/>
+                <w:color w:val="000000"/>
+                <w:kern w:val="0"/>
+                <w:sz w:val="18"/>
+                <w:szCs w:val="18"/>
+                <w14:ligatures w14:val="none"/>
+              </w:rPr>
+            </w:pPr>
+            <w:proofErr w:type="gramStart"/>
+            <w:r>
+              <w:rPr>
+                <w:rFonts w:ascii="Calibri" w:eastAsia="Times New Roman" w:hAnsi="Calibri" w:cs="Calibri"/>
+                <w:color w:val="000000"/>
+                <w:kern w:val="0"/>
+                <w:sz w:val="18"/>
+                <w:szCs w:val="18"/>
+                <w14:ligatures w14:val="none"/>
+              </w:rPr>
+              <w:t>MIG</w:t>
+            </w:r>
+            <w:r>
+              <w:rPr>
+                <w:rFonts w:ascii="Calibri" w:eastAsia="Times New Roman" w:hAnsi="Calibri" w:cs="Calibri"/>
+                <w:color w:val="000000"/>
+                <w:kern w:val="0"/>
+                <w:sz w:val="18"/>
+                <w:szCs w:val="18"/>
+                <w14:ligatures w14:val="none"/>
+              </w:rPr>
+              <w:t>,INT</w:t>
+            </w:r>
+            <w:proofErr w:type="gramEnd"/>
+            <w:r>
+              <w:rPr>
+                <w:rFonts w:ascii="Calibri" w:eastAsia="Times New Roman" w:hAnsi="Calibri" w:cs="Calibri"/>
+                <w:color w:val="000000"/>
+                <w:kern w:val="0"/>
+                <w:sz w:val="18"/>
+                <w:szCs w:val="18"/>
+                <w14:ligatures w14:val="none"/>
+              </w:rPr>
+              <w:t>,</w:t>
+            </w:r>
+            <w:r>
+              <w:rPr>
+                <w:rFonts w:ascii="Calibri" w:eastAsia="Times New Roman" w:hAnsi="Calibri" w:cs="Calibri"/>
+                <w:i/>
+                <w:iCs/>
+                <w:color w:val="000000"/>
+                <w:kern w:val="0"/>
+                <w:sz w:val="18"/>
+                <w:szCs w:val="18"/>
+                <w14:ligatures w14:val="none"/>
+              </w:rPr>
+              <w:t>CHA,AGI</w:t>
+            </w:r>
+          </w:p>
+        </w:tc>
+        <w:tc>
+          <w:tcPr>
+            <w:tcW w:w="1379" w:type="dxa"/>
             <w:vMerge/>
             <w:tcBorders>
-              <w:top w:val="nil"/>
+              <w:top w:val="single" w:sz="4" w:space="0" w:color="auto"/>
               <w:left w:val="nil"/>
               <w:bottom w:val="nil"/>
             </w:tcBorders>
@@ -739,8 +909,6 @@
                 <w:rFonts w:ascii="Calibri" w:eastAsia="Times New Roman" w:hAnsi="Calibri" w:cs="Calibri"/>
                 <w:color w:val="000000"/>
                 <w:kern w:val="0"/>
-                <w:sz w:val="18"/>
-                <w:szCs w:val="18"/>
                 <w:u w:val="single"/>
                 <w14:ligatures w14:val="none"/>
               </w:rPr>
@@ -751,12 +919,240 @@
       <w:tr>
         <w:trPr>
           <w:gridBefore w:val="1"/>
-          <w:wBefore w:w="107" w:type="dxa"/>
+          <w:wBefore w:w="68" w:type="dxa"/>
+          <w:trHeight w:val="44"/>
+        </w:trPr>
+        <w:tc>
+          <w:tcPr>
+            <w:tcW w:w="1205" w:type="dxa"/>
+            <w:tcBorders>
+              <w:top w:val="nil"/>
+              <w:bottom w:val="nil"/>
+              <w:right w:val="single" w:sz="4" w:space="0" w:color="auto"/>
+            </w:tcBorders>
+            <w:shd w:val="clear" w:color="auto" w:fill="F2F2F2" w:themeFill="background1" w:themeFillShade="F2"/>
+            <w:vAlign w:val="center"/>
+          </w:tcPr>
+          <w:p>
+            <w:pPr>
+              <w:spacing w:after="0" w:line="240" w:lineRule="auto"/>
+              <w:jc w:val="center"/>
+              <w:rPr>
+                <w:rFonts w:ascii="Calibri" w:eastAsia="Times New Roman" w:hAnsi="Calibri" w:cs="Calibri"/>
+                <w:b/>
+                <w:bCs/>
+                <w:color w:val="000000"/>
+                <w:kern w:val="0"/>
+                <w:sz w:val="18"/>
+                <w:szCs w:val="18"/>
+                <w14:ligatures w14:val="none"/>
+              </w:rPr>
+            </w:pPr>
+            <w:r>
+              <w:rPr>
+                <w:rFonts w:ascii="Calibri" w:eastAsia="Times New Roman" w:hAnsi="Calibri" w:cs="Calibri"/>
+                <w:b/>
+                <w:bCs/>
+                <w:color w:val="000000"/>
+                <w:kern w:val="0"/>
+                <w:sz w:val="18"/>
+                <w:szCs w:val="18"/>
+                <w14:ligatures w14:val="none"/>
+              </w:rPr>
+              <w:t>Armor</w:t>
+            </w:r>
+          </w:p>
+        </w:tc>
+        <w:tc>
+          <w:tcPr>
+            <w:tcW w:w="1518" w:type="dxa"/>
+            <w:tcBorders>
+              <w:top w:val="nil"/>
+              <w:left w:val="single" w:sz="4" w:space="0" w:color="auto"/>
+              <w:bottom w:val="nil"/>
+              <w:right w:val="nil"/>
+            </w:tcBorders>
+            <w:shd w:val="clear" w:color="auto" w:fill="F2F2F2" w:themeFill="background1" w:themeFillShade="F2"/>
+            <w:vAlign w:val="center"/>
+          </w:tcPr>
+          <w:p>
+            <w:pPr>
+              <w:spacing w:after="0" w:line="240" w:lineRule="auto"/>
+              <w:jc w:val="center"/>
+              <w:rPr>
+                <w:rFonts w:ascii="Calibri" w:eastAsia="Times New Roman" w:hAnsi="Calibri" w:cs="Calibri"/>
+                <w:color w:val="000000"/>
+                <w:kern w:val="0"/>
+                <w:sz w:val="18"/>
+                <w:szCs w:val="18"/>
+                <w14:ligatures w14:val="none"/>
+              </w:rPr>
+            </w:pPr>
+            <w:r>
+              <w:rPr>
+                <w:rFonts w:ascii="Calibri" w:eastAsia="Times New Roman" w:hAnsi="Calibri" w:cs="Calibri"/>
+                <w:color w:val="000000"/>
+                <w:kern w:val="0"/>
+                <w:sz w:val="18"/>
+                <w:szCs w:val="18"/>
+                <w14:ligatures w14:val="none"/>
+              </w:rPr>
+              <w:t>Heavy</w:t>
+            </w:r>
+          </w:p>
+        </w:tc>
+        <w:tc>
+          <w:tcPr>
+            <w:tcW w:w="1518" w:type="dxa"/>
+            <w:tcBorders>
+              <w:top w:val="nil"/>
+              <w:left w:val="nil"/>
+              <w:bottom w:val="nil"/>
+              <w:right w:val="nil"/>
+            </w:tcBorders>
+            <w:shd w:val="clear" w:color="auto" w:fill="F2F2F2" w:themeFill="background1" w:themeFillShade="F2"/>
+            <w:vAlign w:val="center"/>
+          </w:tcPr>
+          <w:p>
+            <w:pPr>
+              <w:spacing w:after="0" w:line="240" w:lineRule="auto"/>
+              <w:jc w:val="center"/>
+              <w:rPr>
+                <w:rFonts w:ascii="Calibri" w:eastAsia="Times New Roman" w:hAnsi="Calibri" w:cs="Calibri"/>
+                <w:color w:val="000000"/>
+                <w:kern w:val="0"/>
+                <w:sz w:val="18"/>
+                <w:szCs w:val="18"/>
+                <w14:ligatures w14:val="none"/>
+              </w:rPr>
+            </w:pPr>
+            <w:r>
+              <w:rPr>
+                <w:rFonts w:ascii="Calibri" w:eastAsia="Times New Roman" w:hAnsi="Calibri" w:cs="Calibri"/>
+                <w:color w:val="000000"/>
+                <w:kern w:val="0"/>
+                <w:sz w:val="18"/>
+                <w:szCs w:val="18"/>
+                <w14:ligatures w14:val="none"/>
+              </w:rPr>
+              <w:t>Light</w:t>
+            </w:r>
+          </w:p>
+        </w:tc>
+        <w:tc>
+          <w:tcPr>
+            <w:tcW w:w="1559" w:type="dxa"/>
+            <w:tcBorders>
+              <w:top w:val="nil"/>
+              <w:left w:val="nil"/>
+              <w:bottom w:val="nil"/>
+              <w:right w:val="nil"/>
+            </w:tcBorders>
+            <w:shd w:val="clear" w:color="auto" w:fill="F2F2F2" w:themeFill="background1" w:themeFillShade="F2"/>
+            <w:vAlign w:val="center"/>
+          </w:tcPr>
+          <w:p>
+            <w:pPr>
+              <w:spacing w:after="0" w:line="240" w:lineRule="auto"/>
+              <w:jc w:val="center"/>
+              <w:rPr>
+                <w:rFonts w:ascii="Calibri" w:eastAsia="Times New Roman" w:hAnsi="Calibri" w:cs="Calibri"/>
+                <w:color w:val="000000"/>
+                <w:kern w:val="0"/>
+                <w:sz w:val="18"/>
+                <w:szCs w:val="18"/>
+                <w14:ligatures w14:val="none"/>
+              </w:rPr>
+            </w:pPr>
+            <w:r>
+              <w:rPr>
+                <w:rFonts w:ascii="Calibri" w:eastAsia="Times New Roman" w:hAnsi="Calibri" w:cs="Calibri"/>
+                <w:color w:val="000000"/>
+                <w:kern w:val="0"/>
+                <w:sz w:val="18"/>
+                <w:szCs w:val="18"/>
+                <w14:ligatures w14:val="none"/>
+              </w:rPr>
+              <w:t>Heavy</w:t>
+            </w:r>
+          </w:p>
+        </w:tc>
+        <w:tc>
+          <w:tcPr>
+            <w:tcW w:w="1620" w:type="dxa"/>
+            <w:tcBorders>
+              <w:top w:val="nil"/>
+              <w:left w:val="nil"/>
+              <w:bottom w:val="nil"/>
+              <w:right w:val="nil"/>
+            </w:tcBorders>
+            <w:shd w:val="clear" w:color="auto" w:fill="F2F2F2" w:themeFill="background1" w:themeFillShade="F2"/>
+            <w:vAlign w:val="center"/>
+          </w:tcPr>
+          <w:p>
+            <w:pPr>
+              <w:spacing w:after="0" w:line="240" w:lineRule="auto"/>
+              <w:jc w:val="center"/>
+              <w:rPr>
+                <w:rFonts w:ascii="Calibri" w:eastAsia="Times New Roman" w:hAnsi="Calibri" w:cs="Calibri"/>
+                <w:color w:val="000000"/>
+                <w:kern w:val="0"/>
+                <w:sz w:val="18"/>
+                <w:szCs w:val="18"/>
+                <w14:ligatures w14:val="none"/>
+              </w:rPr>
+            </w:pPr>
+            <w:r>
+              <w:rPr>
+                <w:rFonts w:ascii="Calibri" w:eastAsia="Times New Roman" w:hAnsi="Calibri" w:cs="Calibri"/>
+                <w:color w:val="000000"/>
+                <w:kern w:val="0"/>
+                <w:sz w:val="18"/>
+                <w:szCs w:val="18"/>
+                <w14:ligatures w14:val="none"/>
+              </w:rPr>
+              <w:t>Light</w:t>
+            </w:r>
+          </w:p>
+        </w:tc>
+        <w:tc>
+          <w:tcPr>
+            <w:tcW w:w="1379" w:type="dxa"/>
+            <w:vMerge/>
+            <w:tcBorders>
+              <w:top w:val="nil"/>
+              <w:left w:val="nil"/>
+              <w:bottom w:val="nil"/>
+            </w:tcBorders>
+            <w:shd w:val="clear" w:color="auto" w:fill="auto"/>
+            <w:vAlign w:val="center"/>
+          </w:tcPr>
+          <w:p>
+            <w:pPr>
+              <w:spacing w:after="0" w:line="240" w:lineRule="auto"/>
+              <w:jc w:val="center"/>
+              <w:rPr>
+                <w:rFonts w:ascii="Calibri" w:eastAsia="Times New Roman" w:hAnsi="Calibri" w:cs="Calibri"/>
+                <w:color w:val="000000"/>
+                <w:kern w:val="0"/>
+                <w:sz w:val="18"/>
+                <w:szCs w:val="18"/>
+                <w:u w:val="single"/>
+                <w14:ligatures w14:val="none"/>
+              </w:rPr>
+            </w:pPr>
+          </w:p>
+        </w:tc>
+      </w:tr>
+      <w:tr>
+        <w:trPr>
+          <w:gridBefore w:val="1"/>
+          <w:wBefore w:w="68" w:type="dxa"/>
           <w:trHeight w:val="233"/>
         </w:trPr>
         <w:tc>
           <w:tcPr>
-            <w:tcW w:w="1252" w:type="dxa"/>
+            <w:tcW w:w="1205" w:type="dxa"/>
             <w:tcBorders>
               <w:top w:val="single" w:sz="4" w:space="0" w:color="auto"/>
               <w:bottom w:val="nil"/>
@@ -816,7 +1212,7 @@
         </w:tc>
         <w:tc>
           <w:tcPr>
-            <w:tcW w:w="1259" w:type="dxa"/>
+            <w:tcW w:w="1518" w:type="dxa"/>
             <w:tcBorders>
               <w:top w:val="single" w:sz="4" w:space="0" w:color="auto"/>
               <w:left w:val="single" w:sz="4" w:space="0" w:color="auto"/>
@@ -859,7 +1255,7 @@
         </w:tc>
         <w:tc>
           <w:tcPr>
-            <w:tcW w:w="1368" w:type="dxa"/>
+            <w:tcW w:w="1518" w:type="dxa"/>
             <w:tcBorders>
               <w:top w:val="single" w:sz="4" w:space="0" w:color="auto"/>
               <w:left w:val="nil"/>
@@ -902,7 +1298,7 @@
         </w:tc>
         <w:tc>
           <w:tcPr>
-            <w:tcW w:w="1250" w:type="dxa"/>
+            <w:tcW w:w="1559" w:type="dxa"/>
             <w:tcBorders>
               <w:top w:val="single" w:sz="4" w:space="0" w:color="auto"/>
               <w:left w:val="nil"/>
@@ -945,7 +1341,7 @@
         </w:tc>
         <w:tc>
           <w:tcPr>
-            <w:tcW w:w="1252" w:type="dxa"/>
+            <w:tcW w:w="1620" w:type="dxa"/>
             <w:tcBorders>
               <w:top w:val="single" w:sz="4" w:space="0" w:color="auto"/>
               <w:left w:val="nil"/>
@@ -988,7 +1384,7 @@
         </w:tc>
         <w:tc>
           <w:tcPr>
-            <w:tcW w:w="2440" w:type="dxa"/>
+            <w:tcW w:w="1379" w:type="dxa"/>
             <w:vMerge w:val="restart"/>
             <w:tcBorders>
               <w:top w:val="single" w:sz="4" w:space="0" w:color="auto"/>
@@ -1021,6 +1417,419 @@
               </w:rPr>
               <w:t>glass-canon, skill-monkey</w:t>
             </w:r>
+          </w:p>
+        </w:tc>
+      </w:tr>
+      <w:tr>
+        <w:trPr>
+          <w:gridBefore w:val="1"/>
+          <w:wBefore w:w="68" w:type="dxa"/>
+          <w:trHeight w:val="302"/>
+        </w:trPr>
+        <w:tc>
+          <w:tcPr>
+            <w:tcW w:w="1205" w:type="dxa"/>
+            <w:tcBorders>
+              <w:top w:val="single" w:sz="4" w:space="0" w:color="auto"/>
+              <w:bottom w:val="nil"/>
+              <w:right w:val="single" w:sz="4" w:space="0" w:color="auto"/>
+            </w:tcBorders>
+            <w:shd w:val="clear" w:color="auto" w:fill="auto"/>
+            <w:vAlign w:val="center"/>
+          </w:tcPr>
+          <w:p>
+            <w:pPr>
+              <w:spacing w:after="0" w:line="240" w:lineRule="auto"/>
+              <w:jc w:val="center"/>
+              <w:rPr>
+                <w:rFonts w:ascii="Calibri" w:eastAsia="Times New Roman" w:hAnsi="Calibri" w:cs="Calibri"/>
+                <w:b/>
+                <w:bCs/>
+                <w:color w:val="000000"/>
+                <w:kern w:val="0"/>
+                <w:sz w:val="18"/>
+                <w:szCs w:val="18"/>
+                <w14:ligatures w14:val="none"/>
+              </w:rPr>
+            </w:pPr>
+            <w:r>
+              <w:rPr>
+                <w:rFonts w:ascii="Calibri" w:eastAsia="Times New Roman" w:hAnsi="Calibri" w:cs="Calibri"/>
+                <w:b/>
+                <w:bCs/>
+                <w:color w:val="000000"/>
+                <w:kern w:val="0"/>
+                <w:sz w:val="18"/>
+                <w:szCs w:val="18"/>
+                <w14:ligatures w14:val="none"/>
+              </w:rPr>
+              <w:t>Ability Order</w:t>
+            </w:r>
+          </w:p>
+        </w:tc>
+        <w:tc>
+          <w:tcPr>
+            <w:tcW w:w="1518" w:type="dxa"/>
+            <w:tcBorders>
+              <w:top w:val="single" w:sz="4" w:space="0" w:color="auto"/>
+              <w:left w:val="single" w:sz="4" w:space="0" w:color="auto"/>
+              <w:bottom w:val="nil"/>
+              <w:right w:val="nil"/>
+            </w:tcBorders>
+            <w:shd w:val="clear" w:color="auto" w:fill="auto"/>
+            <w:vAlign w:val="center"/>
+          </w:tcPr>
+          <w:p>
+            <w:pPr>
+              <w:spacing w:after="0" w:line="240" w:lineRule="auto"/>
+              <w:jc w:val="center"/>
+              <w:rPr>
+                <w:rFonts w:ascii="Calibri" w:eastAsia="Times New Roman" w:hAnsi="Calibri" w:cs="Calibri"/>
+                <w:color w:val="000000"/>
+                <w:kern w:val="0"/>
+                <w:sz w:val="18"/>
+                <w:szCs w:val="18"/>
+                <w14:ligatures w14:val="none"/>
+              </w:rPr>
+            </w:pPr>
+            <w:proofErr w:type="gramStart"/>
+            <w:r>
+              <w:rPr>
+                <w:rFonts w:ascii="Calibri" w:eastAsia="Times New Roman" w:hAnsi="Calibri" w:cs="Calibri"/>
+                <w:color w:val="000000"/>
+                <w:kern w:val="0"/>
+                <w:sz w:val="18"/>
+                <w:szCs w:val="18"/>
+                <w14:ligatures w14:val="none"/>
+              </w:rPr>
+              <w:t>AGI</w:t>
+            </w:r>
+            <w:r>
+              <w:rPr>
+                <w:rFonts w:ascii="Calibri" w:eastAsia="Times New Roman" w:hAnsi="Calibri" w:cs="Calibri"/>
+                <w:color w:val="000000"/>
+                <w:kern w:val="0"/>
+                <w:sz w:val="18"/>
+                <w:szCs w:val="18"/>
+                <w14:ligatures w14:val="none"/>
+              </w:rPr>
+              <w:t>,MIG</w:t>
+            </w:r>
+            <w:proofErr w:type="gramEnd"/>
+            <w:r>
+              <w:rPr>
+                <w:rFonts w:ascii="Calibri" w:eastAsia="Times New Roman" w:hAnsi="Calibri" w:cs="Calibri"/>
+                <w:color w:val="000000"/>
+                <w:kern w:val="0"/>
+                <w:sz w:val="18"/>
+                <w:szCs w:val="18"/>
+                <w14:ligatures w14:val="none"/>
+              </w:rPr>
+              <w:t>,</w:t>
+            </w:r>
+            <w:r>
+              <w:rPr>
+                <w:rFonts w:ascii="Calibri" w:eastAsia="Times New Roman" w:hAnsi="Calibri" w:cs="Calibri"/>
+                <w:color w:val="000000"/>
+                <w:kern w:val="0"/>
+                <w:sz w:val="18"/>
+                <w:szCs w:val="18"/>
+                <w14:ligatures w14:val="none"/>
+              </w:rPr>
+              <w:t>INT,CHA</w:t>
+            </w:r>
+          </w:p>
+        </w:tc>
+        <w:tc>
+          <w:tcPr>
+            <w:tcW w:w="1518" w:type="dxa"/>
+            <w:tcBorders>
+              <w:top w:val="single" w:sz="4" w:space="0" w:color="auto"/>
+              <w:left w:val="nil"/>
+              <w:bottom w:val="nil"/>
+              <w:right w:val="nil"/>
+            </w:tcBorders>
+            <w:shd w:val="clear" w:color="auto" w:fill="auto"/>
+            <w:vAlign w:val="center"/>
+          </w:tcPr>
+          <w:p>
+            <w:pPr>
+              <w:spacing w:after="0" w:line="240" w:lineRule="auto"/>
+              <w:jc w:val="center"/>
+              <w:rPr>
+                <w:rFonts w:ascii="Calibri" w:eastAsia="Times New Roman" w:hAnsi="Calibri" w:cs="Calibri"/>
+                <w:color w:val="000000"/>
+                <w:kern w:val="0"/>
+                <w:sz w:val="18"/>
+                <w:szCs w:val="18"/>
+                <w14:ligatures w14:val="none"/>
+              </w:rPr>
+            </w:pPr>
+            <w:proofErr w:type="gramStart"/>
+            <w:r>
+              <w:rPr>
+                <w:rFonts w:ascii="Calibri" w:eastAsia="Times New Roman" w:hAnsi="Calibri" w:cs="Calibri"/>
+                <w:b/>
+                <w:bCs/>
+                <w:color w:val="000000"/>
+                <w:kern w:val="0"/>
+                <w:sz w:val="18"/>
+                <w:szCs w:val="18"/>
+                <w14:ligatures w14:val="none"/>
+              </w:rPr>
+              <w:t>A</w:t>
+            </w:r>
+            <w:r>
+              <w:rPr>
+                <w:rFonts w:ascii="Calibri" w:eastAsia="Times New Roman" w:hAnsi="Calibri" w:cs="Calibri"/>
+                <w:b/>
+                <w:bCs/>
+                <w:color w:val="000000"/>
+                <w:kern w:val="0"/>
+                <w:sz w:val="18"/>
+                <w:szCs w:val="18"/>
+                <w14:ligatures w14:val="none"/>
+              </w:rPr>
+              <w:t>GI</w:t>
+            </w:r>
+            <w:r>
+              <w:rPr>
+                <w:rFonts w:ascii="Calibri" w:eastAsia="Times New Roman" w:hAnsi="Calibri" w:cs="Calibri"/>
+                <w:color w:val="000000"/>
+                <w:kern w:val="0"/>
+                <w:sz w:val="18"/>
+                <w:szCs w:val="18"/>
+                <w14:ligatures w14:val="none"/>
+              </w:rPr>
+              <w:t>,</w:t>
+            </w:r>
+            <w:r>
+              <w:rPr>
+                <w:rFonts w:ascii="Calibri" w:eastAsia="Times New Roman" w:hAnsi="Calibri" w:cs="Calibri"/>
+                <w:i/>
+                <w:iCs/>
+                <w:color w:val="000000"/>
+                <w:kern w:val="0"/>
+                <w:sz w:val="18"/>
+                <w:szCs w:val="18"/>
+                <w14:ligatures w14:val="none"/>
+              </w:rPr>
+              <w:t>CHA</w:t>
+            </w:r>
+            <w:proofErr w:type="gramEnd"/>
+            <w:r>
+              <w:rPr>
+                <w:rFonts w:ascii="Calibri" w:eastAsia="Times New Roman" w:hAnsi="Calibri" w:cs="Calibri"/>
+                <w:color w:val="000000"/>
+                <w:kern w:val="0"/>
+                <w:sz w:val="18"/>
+                <w:szCs w:val="18"/>
+                <w14:ligatures w14:val="none"/>
+              </w:rPr>
+              <w:t>,</w:t>
+            </w:r>
+            <w:r>
+              <w:rPr>
+                <w:rFonts w:ascii="Calibri" w:eastAsia="Times New Roman" w:hAnsi="Calibri" w:cs="Calibri"/>
+                <w:i/>
+                <w:iCs/>
+                <w:color w:val="000000"/>
+                <w:kern w:val="0"/>
+                <w:sz w:val="18"/>
+                <w:szCs w:val="18"/>
+                <w14:ligatures w14:val="none"/>
+              </w:rPr>
+              <w:t>MIG</w:t>
+            </w:r>
+            <w:r>
+              <w:rPr>
+                <w:rFonts w:ascii="Calibri" w:eastAsia="Times New Roman" w:hAnsi="Calibri" w:cs="Calibri"/>
+                <w:i/>
+                <w:iCs/>
+                <w:color w:val="000000"/>
+                <w:kern w:val="0"/>
+                <w:sz w:val="18"/>
+                <w:szCs w:val="18"/>
+                <w14:ligatures w14:val="none"/>
+              </w:rPr>
+              <w:t>,</w:t>
+            </w:r>
+            <w:r>
+              <w:rPr>
+                <w:rFonts w:ascii="Calibri" w:eastAsia="Times New Roman" w:hAnsi="Calibri" w:cs="Calibri"/>
+                <w:color w:val="000000"/>
+                <w:kern w:val="0"/>
+                <w:sz w:val="18"/>
+                <w:szCs w:val="18"/>
+                <w14:ligatures w14:val="none"/>
+              </w:rPr>
+              <w:t>INT</w:t>
+            </w:r>
+          </w:p>
+        </w:tc>
+        <w:tc>
+          <w:tcPr>
+            <w:tcW w:w="1559" w:type="dxa"/>
+            <w:tcBorders>
+              <w:top w:val="single" w:sz="4" w:space="0" w:color="auto"/>
+              <w:left w:val="nil"/>
+              <w:bottom w:val="nil"/>
+              <w:right w:val="nil"/>
+            </w:tcBorders>
+            <w:shd w:val="clear" w:color="auto" w:fill="auto"/>
+            <w:vAlign w:val="center"/>
+          </w:tcPr>
+          <w:p>
+            <w:pPr>
+              <w:spacing w:after="0" w:line="240" w:lineRule="auto"/>
+              <w:jc w:val="center"/>
+              <w:rPr>
+                <w:rFonts w:ascii="Calibri" w:eastAsia="Times New Roman" w:hAnsi="Calibri" w:cs="Calibri"/>
+                <w:color w:val="000000"/>
+                <w:kern w:val="0"/>
+                <w:sz w:val="18"/>
+                <w:szCs w:val="18"/>
+                <w14:ligatures w14:val="none"/>
+              </w:rPr>
+            </w:pPr>
+            <w:proofErr w:type="gramStart"/>
+            <w:r>
+              <w:rPr>
+                <w:rFonts w:ascii="Calibri" w:eastAsia="Times New Roman" w:hAnsi="Calibri" w:cs="Calibri"/>
+                <w:color w:val="000000"/>
+                <w:kern w:val="0"/>
+                <w:sz w:val="18"/>
+                <w:szCs w:val="18"/>
+                <w14:ligatures w14:val="none"/>
+              </w:rPr>
+              <w:t>AGI,CHA</w:t>
+            </w:r>
+            <w:proofErr w:type="gramEnd"/>
+            <w:r>
+              <w:rPr>
+                <w:rFonts w:ascii="Calibri" w:eastAsia="Times New Roman" w:hAnsi="Calibri" w:cs="Calibri"/>
+                <w:color w:val="000000"/>
+                <w:kern w:val="0"/>
+                <w:sz w:val="18"/>
+                <w:szCs w:val="18"/>
+                <w14:ligatures w14:val="none"/>
+              </w:rPr>
+              <w:t>,</w:t>
+            </w:r>
+            <w:r>
+              <w:rPr>
+                <w:rFonts w:ascii="Calibri" w:eastAsia="Times New Roman" w:hAnsi="Calibri" w:cs="Calibri"/>
+                <w:i/>
+                <w:iCs/>
+                <w:color w:val="000000"/>
+                <w:kern w:val="0"/>
+                <w:sz w:val="18"/>
+                <w:szCs w:val="18"/>
+                <w14:ligatures w14:val="none"/>
+              </w:rPr>
+              <w:t>INT,</w:t>
+            </w:r>
+            <w:r>
+              <w:rPr>
+                <w:rFonts w:ascii="Calibri" w:eastAsia="Times New Roman" w:hAnsi="Calibri" w:cs="Calibri"/>
+                <w:i/>
+                <w:iCs/>
+                <w:color w:val="000000"/>
+                <w:kern w:val="0"/>
+                <w:sz w:val="18"/>
+                <w:szCs w:val="18"/>
+                <w14:ligatures w14:val="none"/>
+              </w:rPr>
+              <w:t>MIG</w:t>
+            </w:r>
+          </w:p>
+        </w:tc>
+        <w:tc>
+          <w:tcPr>
+            <w:tcW w:w="1620" w:type="dxa"/>
+            <w:tcBorders>
+              <w:top w:val="single" w:sz="4" w:space="0" w:color="auto"/>
+              <w:left w:val="nil"/>
+              <w:bottom w:val="nil"/>
+              <w:right w:val="nil"/>
+            </w:tcBorders>
+            <w:shd w:val="clear" w:color="auto" w:fill="auto"/>
+            <w:vAlign w:val="center"/>
+          </w:tcPr>
+          <w:p>
+            <w:pPr>
+              <w:spacing w:after="0" w:line="240" w:lineRule="auto"/>
+              <w:jc w:val="center"/>
+              <w:rPr>
+                <w:rFonts w:ascii="Calibri" w:eastAsia="Times New Roman" w:hAnsi="Calibri" w:cs="Calibri"/>
+                <w:color w:val="000000"/>
+                <w:kern w:val="0"/>
+                <w:sz w:val="18"/>
+                <w:szCs w:val="18"/>
+                <w14:ligatures w14:val="none"/>
+              </w:rPr>
+            </w:pPr>
+            <w:proofErr w:type="gramStart"/>
+            <w:r>
+              <w:rPr>
+                <w:rFonts w:ascii="Calibri" w:eastAsia="Times New Roman" w:hAnsi="Calibri" w:cs="Calibri"/>
+                <w:color w:val="000000"/>
+                <w:kern w:val="0"/>
+                <w:sz w:val="18"/>
+                <w:szCs w:val="18"/>
+                <w14:ligatures w14:val="none"/>
+              </w:rPr>
+              <w:t>AGI,INT</w:t>
+            </w:r>
+            <w:proofErr w:type="gramEnd"/>
+            <w:r>
+              <w:rPr>
+                <w:rFonts w:ascii="Calibri" w:eastAsia="Times New Roman" w:hAnsi="Calibri" w:cs="Calibri"/>
+                <w:color w:val="000000"/>
+                <w:kern w:val="0"/>
+                <w:sz w:val="18"/>
+                <w:szCs w:val="18"/>
+                <w14:ligatures w14:val="none"/>
+              </w:rPr>
+              <w:t>,CHA</w:t>
+            </w:r>
+            <w:r>
+              <w:rPr>
+                <w:rFonts w:ascii="Calibri" w:eastAsia="Times New Roman" w:hAnsi="Calibri" w:cs="Calibri"/>
+                <w:color w:val="000000"/>
+                <w:kern w:val="0"/>
+                <w:sz w:val="18"/>
+                <w:szCs w:val="18"/>
+                <w14:ligatures w14:val="none"/>
+              </w:rPr>
+              <w:t>,MIG</w:t>
+            </w:r>
+          </w:p>
+        </w:tc>
+        <w:tc>
+          <w:tcPr>
+            <w:tcW w:w="1379" w:type="dxa"/>
+            <w:vMerge/>
+            <w:tcBorders>
+              <w:top w:val="single" w:sz="4" w:space="0" w:color="auto"/>
+              <w:left w:val="nil"/>
+              <w:bottom w:val="nil"/>
+            </w:tcBorders>
+            <w:shd w:val="clear" w:color="auto" w:fill="auto"/>
+            <w:vAlign w:val="center"/>
+          </w:tcPr>
+          <w:p>
+            <w:pPr>
+              <w:spacing w:after="0" w:line="240" w:lineRule="auto"/>
+              <w:jc w:val="center"/>
+              <w:rPr>
+                <w:rFonts w:ascii="Calibri" w:eastAsia="Times New Roman" w:hAnsi="Calibri" w:cs="Calibri"/>
+                <w:color w:val="000000"/>
+                <w:kern w:val="0"/>
+                <w:u w:val="single"/>
+                <w14:ligatures w14:val="none"/>
+              </w:rPr>
+            </w:pPr>
           </w:p>
         </w:tc>
       </w:tr>
@@ -1030,7 +1839,7 @@
         </w:trPr>
         <w:tc>
           <w:tcPr>
-            <w:tcW w:w="1359" w:type="dxa"/>
+            <w:tcW w:w="1273" w:type="dxa"/>
             <w:gridSpan w:val="2"/>
             <w:tcBorders>
               <w:top w:val="nil"/>
@@ -1072,7 +1881,7 @@
         </w:tc>
         <w:tc>
           <w:tcPr>
-            <w:tcW w:w="1259" w:type="dxa"/>
+            <w:tcW w:w="1518" w:type="dxa"/>
             <w:tcBorders>
               <w:top w:val="nil"/>
               <w:left w:val="single" w:sz="4" w:space="0" w:color="auto"/>
@@ -1110,7 +1919,7 @@
         </w:tc>
         <w:tc>
           <w:tcPr>
-            <w:tcW w:w="1368" w:type="dxa"/>
+            <w:tcW w:w="1518" w:type="dxa"/>
             <w:tcBorders>
               <w:top w:val="nil"/>
               <w:left w:val="nil"/>
@@ -1148,7 +1957,7 @@
         </w:tc>
         <w:tc>
           <w:tcPr>
-            <w:tcW w:w="1250" w:type="dxa"/>
+            <w:tcW w:w="1559" w:type="dxa"/>
             <w:tcBorders>
               <w:top w:val="nil"/>
               <w:left w:val="nil"/>
@@ -1186,7 +1995,7 @@
         </w:tc>
         <w:tc>
           <w:tcPr>
-            <w:tcW w:w="1252" w:type="dxa"/>
+            <w:tcW w:w="1620" w:type="dxa"/>
             <w:tcBorders>
               <w:top w:val="nil"/>
               <w:left w:val="nil"/>
@@ -1224,7 +2033,7 @@
         </w:tc>
         <w:tc>
           <w:tcPr>
-            <w:tcW w:w="2440" w:type="dxa"/>
+            <w:tcW w:w="1379" w:type="dxa"/>
             <w:vMerge/>
             <w:tcBorders>
               <w:top w:val="nil"/>
@@ -1254,12 +2063,12 @@
       <w:tr>
         <w:trPr>
           <w:gridBefore w:val="1"/>
-          <w:wBefore w:w="107" w:type="dxa"/>
+          <w:wBefore w:w="68" w:type="dxa"/>
           <w:trHeight w:val="431"/>
         </w:trPr>
         <w:tc>
           <w:tcPr>
-            <w:tcW w:w="1252" w:type="dxa"/>
+            <w:tcW w:w="1205" w:type="dxa"/>
             <w:tcBorders>
               <w:top w:val="single" w:sz="4" w:space="0" w:color="auto"/>
               <w:bottom w:val="nil"/>
@@ -1319,7 +2128,7 @@
         </w:tc>
         <w:tc>
           <w:tcPr>
-            <w:tcW w:w="1259" w:type="dxa"/>
+            <w:tcW w:w="1518" w:type="dxa"/>
             <w:tcBorders>
               <w:top w:val="single" w:sz="4" w:space="0" w:color="auto"/>
               <w:left w:val="single" w:sz="4" w:space="0" w:color="auto"/>
@@ -1362,7 +2171,7 @@
         </w:tc>
         <w:tc>
           <w:tcPr>
-            <w:tcW w:w="1368" w:type="dxa"/>
+            <w:tcW w:w="1518" w:type="dxa"/>
             <w:tcBorders>
               <w:top w:val="single" w:sz="4" w:space="0" w:color="auto"/>
               <w:left w:val="nil"/>
@@ -1405,7 +2214,7 @@
         </w:tc>
         <w:tc>
           <w:tcPr>
-            <w:tcW w:w="1250" w:type="dxa"/>
+            <w:tcW w:w="1559" w:type="dxa"/>
             <w:tcBorders>
               <w:top w:val="single" w:sz="4" w:space="0" w:color="auto"/>
               <w:left w:val="nil"/>
@@ -1448,7 +2257,7 @@
         </w:tc>
         <w:tc>
           <w:tcPr>
-            <w:tcW w:w="1252" w:type="dxa"/>
+            <w:tcW w:w="1620" w:type="dxa"/>
             <w:tcBorders>
               <w:top w:val="single" w:sz="4" w:space="0" w:color="auto"/>
               <w:left w:val="nil"/>
@@ -1491,7 +2300,7 @@
         </w:tc>
         <w:tc>
           <w:tcPr>
-            <w:tcW w:w="2440" w:type="dxa"/>
+            <w:tcW w:w="1379" w:type="dxa"/>
             <w:vMerge w:val="restart"/>
             <w:tcBorders>
               <w:top w:val="single" w:sz="4" w:space="0" w:color="auto"/>
@@ -1524,6 +2333,347 @@
               </w:rPr>
               <w:t>Buffs allies</w:t>
             </w:r>
+          </w:p>
+        </w:tc>
+      </w:tr>
+      <w:tr>
+        <w:trPr>
+          <w:gridBefore w:val="1"/>
+          <w:wBefore w:w="68" w:type="dxa"/>
+          <w:trHeight w:val="302"/>
+        </w:trPr>
+        <w:tc>
+          <w:tcPr>
+            <w:tcW w:w="1205" w:type="dxa"/>
+            <w:tcBorders>
+              <w:top w:val="single" w:sz="4" w:space="0" w:color="auto"/>
+              <w:bottom w:val="nil"/>
+              <w:right w:val="single" w:sz="4" w:space="0" w:color="auto"/>
+            </w:tcBorders>
+            <w:shd w:val="clear" w:color="auto" w:fill="auto"/>
+            <w:vAlign w:val="center"/>
+          </w:tcPr>
+          <w:p>
+            <w:pPr>
+              <w:spacing w:after="0" w:line="240" w:lineRule="auto"/>
+              <w:jc w:val="center"/>
+              <w:rPr>
+                <w:rFonts w:ascii="Calibri" w:eastAsia="Times New Roman" w:hAnsi="Calibri" w:cs="Calibri"/>
+                <w:b/>
+                <w:bCs/>
+                <w:color w:val="000000"/>
+                <w:kern w:val="0"/>
+                <w:sz w:val="18"/>
+                <w:szCs w:val="18"/>
+                <w14:ligatures w14:val="none"/>
+              </w:rPr>
+            </w:pPr>
+            <w:r>
+              <w:rPr>
+                <w:rFonts w:ascii="Calibri" w:eastAsia="Times New Roman" w:hAnsi="Calibri" w:cs="Calibri"/>
+                <w:b/>
+                <w:bCs/>
+                <w:color w:val="000000"/>
+                <w:kern w:val="0"/>
+                <w:sz w:val="18"/>
+                <w:szCs w:val="18"/>
+                <w14:ligatures w14:val="none"/>
+              </w:rPr>
+              <w:t>Ability Order</w:t>
+            </w:r>
+          </w:p>
+        </w:tc>
+        <w:tc>
+          <w:tcPr>
+            <w:tcW w:w="1518" w:type="dxa"/>
+            <w:tcBorders>
+              <w:top w:val="single" w:sz="4" w:space="0" w:color="auto"/>
+              <w:left w:val="single" w:sz="4" w:space="0" w:color="auto"/>
+              <w:bottom w:val="nil"/>
+              <w:right w:val="nil"/>
+            </w:tcBorders>
+            <w:shd w:val="clear" w:color="auto" w:fill="auto"/>
+            <w:vAlign w:val="center"/>
+          </w:tcPr>
+          <w:p>
+            <w:pPr>
+              <w:spacing w:after="0" w:line="240" w:lineRule="auto"/>
+              <w:jc w:val="center"/>
+              <w:rPr>
+                <w:rFonts w:ascii="Calibri" w:eastAsia="Times New Roman" w:hAnsi="Calibri" w:cs="Calibri"/>
+                <w:color w:val="000000"/>
+                <w:kern w:val="0"/>
+                <w:sz w:val="18"/>
+                <w:szCs w:val="18"/>
+                <w14:ligatures w14:val="none"/>
+              </w:rPr>
+            </w:pPr>
+            <w:proofErr w:type="gramStart"/>
+            <w:r>
+              <w:rPr>
+                <w:rFonts w:ascii="Calibri" w:eastAsia="Times New Roman" w:hAnsi="Calibri" w:cs="Calibri"/>
+                <w:color w:val="000000"/>
+                <w:kern w:val="0"/>
+                <w:sz w:val="18"/>
+                <w:szCs w:val="18"/>
+                <w14:ligatures w14:val="none"/>
+              </w:rPr>
+              <w:t>CHA,MIG</w:t>
+            </w:r>
+            <w:proofErr w:type="gramEnd"/>
+            <w:r>
+              <w:rPr>
+                <w:rFonts w:ascii="Calibri" w:eastAsia="Times New Roman" w:hAnsi="Calibri" w:cs="Calibri"/>
+                <w:color w:val="000000"/>
+                <w:kern w:val="0"/>
+                <w:sz w:val="18"/>
+                <w:szCs w:val="18"/>
+                <w14:ligatures w14:val="none"/>
+              </w:rPr>
+              <w:t>,</w:t>
+            </w:r>
+            <w:r>
+              <w:rPr>
+                <w:rFonts w:ascii="Calibri" w:eastAsia="Times New Roman" w:hAnsi="Calibri" w:cs="Calibri"/>
+                <w:i/>
+                <w:iCs/>
+                <w:color w:val="000000"/>
+                <w:kern w:val="0"/>
+                <w:sz w:val="18"/>
+                <w:szCs w:val="18"/>
+                <w14:ligatures w14:val="none"/>
+              </w:rPr>
+              <w:t>INT,AGI</w:t>
+            </w:r>
+          </w:p>
+        </w:tc>
+        <w:tc>
+          <w:tcPr>
+            <w:tcW w:w="1518" w:type="dxa"/>
+            <w:tcBorders>
+              <w:top w:val="single" w:sz="4" w:space="0" w:color="auto"/>
+              <w:left w:val="nil"/>
+              <w:bottom w:val="nil"/>
+              <w:right w:val="nil"/>
+            </w:tcBorders>
+            <w:shd w:val="clear" w:color="auto" w:fill="auto"/>
+            <w:vAlign w:val="center"/>
+          </w:tcPr>
+          <w:p>
+            <w:pPr>
+              <w:spacing w:after="0" w:line="240" w:lineRule="auto"/>
+              <w:jc w:val="center"/>
+              <w:rPr>
+                <w:rFonts w:ascii="Calibri" w:eastAsia="Times New Roman" w:hAnsi="Calibri" w:cs="Calibri"/>
+                <w:color w:val="000000"/>
+                <w:kern w:val="0"/>
+                <w:sz w:val="18"/>
+                <w:szCs w:val="18"/>
+                <w14:ligatures w14:val="none"/>
+              </w:rPr>
+            </w:pPr>
+            <w:proofErr w:type="gramStart"/>
+            <w:r>
+              <w:rPr>
+                <w:rFonts w:ascii="Calibri" w:eastAsia="Times New Roman" w:hAnsi="Calibri" w:cs="Calibri"/>
+                <w:color w:val="000000"/>
+                <w:kern w:val="0"/>
+                <w:sz w:val="18"/>
+                <w:szCs w:val="18"/>
+                <w14:ligatures w14:val="none"/>
+              </w:rPr>
+              <w:t>CHA,AGI</w:t>
+            </w:r>
+            <w:proofErr w:type="gramEnd"/>
+            <w:r>
+              <w:rPr>
+                <w:rFonts w:ascii="Calibri" w:eastAsia="Times New Roman" w:hAnsi="Calibri" w:cs="Calibri"/>
+                <w:color w:val="000000"/>
+                <w:kern w:val="0"/>
+                <w:sz w:val="18"/>
+                <w:szCs w:val="18"/>
+                <w14:ligatures w14:val="none"/>
+              </w:rPr>
+              <w:t>,MIG,INT</w:t>
+            </w:r>
+          </w:p>
+        </w:tc>
+        <w:tc>
+          <w:tcPr>
+            <w:tcW w:w="1559" w:type="dxa"/>
+            <w:tcBorders>
+              <w:top w:val="single" w:sz="4" w:space="0" w:color="auto"/>
+              <w:left w:val="nil"/>
+              <w:bottom w:val="nil"/>
+              <w:right w:val="nil"/>
+            </w:tcBorders>
+            <w:shd w:val="clear" w:color="auto" w:fill="auto"/>
+            <w:vAlign w:val="center"/>
+          </w:tcPr>
+          <w:p>
+            <w:pPr>
+              <w:spacing w:after="0" w:line="240" w:lineRule="auto"/>
+              <w:jc w:val="center"/>
+              <w:rPr>
+                <w:rFonts w:ascii="Calibri" w:eastAsia="Times New Roman" w:hAnsi="Calibri" w:cs="Calibri"/>
+                <w:color w:val="000000"/>
+                <w:kern w:val="0"/>
+                <w:sz w:val="18"/>
+                <w:szCs w:val="18"/>
+                <w14:ligatures w14:val="none"/>
+              </w:rPr>
+            </w:pPr>
+            <w:proofErr w:type="gramStart"/>
+            <w:r>
+              <w:rPr>
+                <w:rFonts w:ascii="Calibri" w:eastAsia="Times New Roman" w:hAnsi="Calibri" w:cs="Calibri"/>
+                <w:b/>
+                <w:bCs/>
+                <w:color w:val="000000"/>
+                <w:kern w:val="0"/>
+                <w:sz w:val="18"/>
+                <w:szCs w:val="18"/>
+                <w14:ligatures w14:val="none"/>
+              </w:rPr>
+              <w:t>CHA</w:t>
+            </w:r>
+            <w:r>
+              <w:rPr>
+                <w:rFonts w:ascii="Calibri" w:eastAsia="Times New Roman" w:hAnsi="Calibri" w:cs="Calibri"/>
+                <w:color w:val="000000"/>
+                <w:kern w:val="0"/>
+                <w:sz w:val="18"/>
+                <w:szCs w:val="18"/>
+                <w14:ligatures w14:val="none"/>
+              </w:rPr>
+              <w:t>,</w:t>
+            </w:r>
+            <w:r>
+              <w:rPr>
+                <w:rFonts w:ascii="Calibri" w:eastAsia="Times New Roman" w:hAnsi="Calibri" w:cs="Calibri"/>
+                <w:i/>
+                <w:iCs/>
+                <w:color w:val="000000"/>
+                <w:kern w:val="0"/>
+                <w:sz w:val="18"/>
+                <w:szCs w:val="18"/>
+                <w14:ligatures w14:val="none"/>
+              </w:rPr>
+              <w:t>INT</w:t>
+            </w:r>
+            <w:proofErr w:type="gramEnd"/>
+            <w:r>
+              <w:rPr>
+                <w:rFonts w:ascii="Calibri" w:eastAsia="Times New Roman" w:hAnsi="Calibri" w:cs="Calibri"/>
+                <w:color w:val="000000"/>
+                <w:kern w:val="0"/>
+                <w:sz w:val="18"/>
+                <w:szCs w:val="18"/>
+                <w14:ligatures w14:val="none"/>
+              </w:rPr>
+              <w:t>,</w:t>
+            </w:r>
+            <w:r>
+              <w:rPr>
+                <w:rFonts w:ascii="Calibri" w:eastAsia="Times New Roman" w:hAnsi="Calibri" w:cs="Calibri"/>
+                <w:i/>
+                <w:iCs/>
+                <w:color w:val="000000"/>
+                <w:kern w:val="0"/>
+                <w:sz w:val="18"/>
+                <w:szCs w:val="18"/>
+                <w14:ligatures w14:val="none"/>
+              </w:rPr>
+              <w:t>MIG,</w:t>
+            </w:r>
+            <w:r>
+              <w:rPr>
+                <w:rFonts w:ascii="Calibri" w:eastAsia="Times New Roman" w:hAnsi="Calibri" w:cs="Calibri"/>
+                <w:color w:val="000000"/>
+                <w:kern w:val="0"/>
+                <w:sz w:val="18"/>
+                <w:szCs w:val="18"/>
+                <w14:ligatures w14:val="none"/>
+              </w:rPr>
+              <w:t>AGI</w:t>
+            </w:r>
+          </w:p>
+        </w:tc>
+        <w:tc>
+          <w:tcPr>
+            <w:tcW w:w="1620" w:type="dxa"/>
+            <w:tcBorders>
+              <w:top w:val="single" w:sz="4" w:space="0" w:color="auto"/>
+              <w:left w:val="nil"/>
+              <w:bottom w:val="nil"/>
+              <w:right w:val="nil"/>
+            </w:tcBorders>
+            <w:shd w:val="clear" w:color="auto" w:fill="auto"/>
+            <w:vAlign w:val="center"/>
+          </w:tcPr>
+          <w:p>
+            <w:pPr>
+              <w:spacing w:after="0" w:line="240" w:lineRule="auto"/>
+              <w:jc w:val="center"/>
+              <w:rPr>
+                <w:rFonts w:ascii="Calibri" w:eastAsia="Times New Roman" w:hAnsi="Calibri" w:cs="Calibri"/>
+                <w:color w:val="000000"/>
+                <w:kern w:val="0"/>
+                <w:sz w:val="18"/>
+                <w:szCs w:val="18"/>
+                <w14:ligatures w14:val="none"/>
+              </w:rPr>
+            </w:pPr>
+            <w:proofErr w:type="gramStart"/>
+            <w:r>
+              <w:rPr>
+                <w:rFonts w:ascii="Calibri" w:eastAsia="Times New Roman" w:hAnsi="Calibri" w:cs="Calibri"/>
+                <w:color w:val="000000"/>
+                <w:kern w:val="0"/>
+                <w:sz w:val="18"/>
+                <w:szCs w:val="18"/>
+                <w14:ligatures w14:val="none"/>
+              </w:rPr>
+              <w:t>CHA,INT</w:t>
+            </w:r>
+            <w:proofErr w:type="gramEnd"/>
+            <w:r>
+              <w:rPr>
+                <w:rFonts w:ascii="Calibri" w:eastAsia="Times New Roman" w:hAnsi="Calibri" w:cs="Calibri"/>
+                <w:color w:val="000000"/>
+                <w:kern w:val="0"/>
+                <w:sz w:val="18"/>
+                <w:szCs w:val="18"/>
+                <w14:ligatures w14:val="none"/>
+              </w:rPr>
+              <w:t>,AGI,MIG</w:t>
+            </w:r>
+          </w:p>
+        </w:tc>
+        <w:tc>
+          <w:tcPr>
+            <w:tcW w:w="1379" w:type="dxa"/>
+            <w:vMerge/>
+            <w:tcBorders>
+              <w:top w:val="single" w:sz="4" w:space="0" w:color="auto"/>
+              <w:left w:val="nil"/>
+              <w:bottom w:val="nil"/>
+            </w:tcBorders>
+            <w:shd w:val="clear" w:color="auto" w:fill="auto"/>
+            <w:vAlign w:val="center"/>
+          </w:tcPr>
+          <w:p>
+            <w:pPr>
+              <w:spacing w:after="0" w:line="240" w:lineRule="auto"/>
+              <w:jc w:val="center"/>
+              <w:rPr>
+                <w:rFonts w:ascii="Calibri" w:eastAsia="Times New Roman" w:hAnsi="Calibri" w:cs="Calibri"/>
+                <w:color w:val="000000"/>
+                <w:kern w:val="0"/>
+                <w:u w:val="single"/>
+                <w14:ligatures w14:val="none"/>
+              </w:rPr>
+            </w:pPr>
           </w:p>
         </w:tc>
       </w:tr>
@@ -1533,7 +2683,7 @@
         </w:trPr>
         <w:tc>
           <w:tcPr>
-            <w:tcW w:w="1359" w:type="dxa"/>
+            <w:tcW w:w="1273" w:type="dxa"/>
             <w:gridSpan w:val="2"/>
             <w:tcBorders>
               <w:top w:val="nil"/>
@@ -1575,7 +2725,7 @@
         </w:tc>
         <w:tc>
           <w:tcPr>
-            <w:tcW w:w="1259" w:type="dxa"/>
+            <w:tcW w:w="1518" w:type="dxa"/>
             <w:tcBorders>
               <w:top w:val="nil"/>
               <w:left w:val="single" w:sz="4" w:space="0" w:color="auto"/>
@@ -1613,7 +2763,7 @@
         </w:tc>
         <w:tc>
           <w:tcPr>
-            <w:tcW w:w="1368" w:type="dxa"/>
+            <w:tcW w:w="1518" w:type="dxa"/>
             <w:tcBorders>
               <w:top w:val="nil"/>
               <w:left w:val="nil"/>
@@ -1651,7 +2801,7 @@
         </w:tc>
         <w:tc>
           <w:tcPr>
-            <w:tcW w:w="1250" w:type="dxa"/>
+            <w:tcW w:w="1559" w:type="dxa"/>
             <w:tcBorders>
               <w:top w:val="nil"/>
               <w:left w:val="nil"/>
@@ -1689,7 +2839,7 @@
         </w:tc>
         <w:tc>
           <w:tcPr>
-            <w:tcW w:w="1252" w:type="dxa"/>
+            <w:tcW w:w="1620" w:type="dxa"/>
             <w:tcBorders>
               <w:top w:val="nil"/>
               <w:left w:val="nil"/>
@@ -1727,7 +2877,7 @@
         </w:tc>
         <w:tc>
           <w:tcPr>
-            <w:tcW w:w="2440" w:type="dxa"/>
+            <w:tcW w:w="1379" w:type="dxa"/>
             <w:vMerge/>
             <w:tcBorders>
               <w:top w:val="nil"/>
@@ -1757,12 +2907,12 @@
       <w:tr>
         <w:trPr>
           <w:gridBefore w:val="1"/>
-          <w:wBefore w:w="107" w:type="dxa"/>
+          <w:wBefore w:w="68" w:type="dxa"/>
           <w:trHeight w:val="359"/>
         </w:trPr>
         <w:tc>
           <w:tcPr>
-            <w:tcW w:w="1252" w:type="dxa"/>
+            <w:tcW w:w="1205" w:type="dxa"/>
             <w:tcBorders>
               <w:top w:val="single" w:sz="4" w:space="0" w:color="auto"/>
               <w:bottom w:val="nil"/>
@@ -1822,7 +2972,7 @@
         </w:tc>
         <w:tc>
           <w:tcPr>
-            <w:tcW w:w="1259" w:type="dxa"/>
+            <w:tcW w:w="1518" w:type="dxa"/>
             <w:tcBorders>
               <w:top w:val="single" w:sz="4" w:space="0" w:color="auto"/>
               <w:left w:val="single" w:sz="4" w:space="0" w:color="auto"/>
@@ -1867,7 +3017,7 @@
         </w:tc>
         <w:tc>
           <w:tcPr>
-            <w:tcW w:w="1368" w:type="dxa"/>
+            <w:tcW w:w="1518" w:type="dxa"/>
             <w:tcBorders>
               <w:top w:val="single" w:sz="4" w:space="0" w:color="auto"/>
               <w:left w:val="nil"/>
@@ -1912,7 +3062,7 @@
         </w:tc>
         <w:tc>
           <w:tcPr>
-            <w:tcW w:w="1250" w:type="dxa"/>
+            <w:tcW w:w="1559" w:type="dxa"/>
             <w:tcBorders>
               <w:top w:val="single" w:sz="4" w:space="0" w:color="auto"/>
               <w:left w:val="nil"/>
@@ -1955,7 +3105,7 @@
         </w:tc>
         <w:tc>
           <w:tcPr>
-            <w:tcW w:w="1252" w:type="dxa"/>
+            <w:tcW w:w="1620" w:type="dxa"/>
             <w:tcBorders>
               <w:top w:val="single" w:sz="4" w:space="0" w:color="auto"/>
               <w:left w:val="nil"/>
@@ -1998,7 +3148,7 @@
         </w:tc>
         <w:tc>
           <w:tcPr>
-            <w:tcW w:w="2440" w:type="dxa"/>
+            <w:tcW w:w="1379" w:type="dxa"/>
             <w:vMerge w:val="restart"/>
             <w:tcBorders>
               <w:top w:val="single" w:sz="4" w:space="0" w:color="auto"/>
@@ -2043,6 +3193,358 @@
               </w:rPr>
               <w:t xml:space="preserve"> enemies, buffs themself</w:t>
             </w:r>
+          </w:p>
+        </w:tc>
+      </w:tr>
+      <w:tr>
+        <w:trPr>
+          <w:gridBefore w:val="1"/>
+          <w:wBefore w:w="68" w:type="dxa"/>
+          <w:trHeight w:val="359"/>
+        </w:trPr>
+        <w:tc>
+          <w:tcPr>
+            <w:tcW w:w="1205" w:type="dxa"/>
+            <w:tcBorders>
+              <w:top w:val="single" w:sz="4" w:space="0" w:color="auto"/>
+              <w:bottom w:val="nil"/>
+              <w:right w:val="single" w:sz="4" w:space="0" w:color="auto"/>
+            </w:tcBorders>
+            <w:shd w:val="clear" w:color="auto" w:fill="auto"/>
+            <w:vAlign w:val="center"/>
+          </w:tcPr>
+          <w:p>
+            <w:pPr>
+              <w:spacing w:after="0" w:line="240" w:lineRule="auto"/>
+              <w:jc w:val="center"/>
+              <w:rPr>
+                <w:rFonts w:ascii="Calibri" w:eastAsia="Times New Roman" w:hAnsi="Calibri" w:cs="Calibri"/>
+                <w:b/>
+                <w:bCs/>
+                <w:color w:val="000000"/>
+                <w:kern w:val="0"/>
+                <w:sz w:val="18"/>
+                <w:szCs w:val="18"/>
+                <w14:ligatures w14:val="none"/>
+              </w:rPr>
+            </w:pPr>
+            <w:r>
+              <w:rPr>
+                <w:rFonts w:ascii="Calibri" w:eastAsia="Times New Roman" w:hAnsi="Calibri" w:cs="Calibri"/>
+                <w:b/>
+                <w:bCs/>
+                <w:color w:val="000000"/>
+                <w:kern w:val="0"/>
+                <w:sz w:val="18"/>
+                <w:szCs w:val="18"/>
+                <w14:ligatures w14:val="none"/>
+              </w:rPr>
+              <w:t>Ability Order</w:t>
+            </w:r>
+          </w:p>
+        </w:tc>
+        <w:tc>
+          <w:tcPr>
+            <w:tcW w:w="1518" w:type="dxa"/>
+            <w:tcBorders>
+              <w:top w:val="single" w:sz="4" w:space="0" w:color="auto"/>
+              <w:left w:val="single" w:sz="4" w:space="0" w:color="auto"/>
+              <w:bottom w:val="nil"/>
+              <w:right w:val="nil"/>
+            </w:tcBorders>
+            <w:shd w:val="clear" w:color="auto" w:fill="auto"/>
+            <w:vAlign w:val="center"/>
+          </w:tcPr>
+          <w:p>
+            <w:pPr>
+              <w:spacing w:after="0" w:line="240" w:lineRule="auto"/>
+              <w:jc w:val="center"/>
+              <w:rPr>
+                <w:rFonts w:ascii="Calibri" w:eastAsia="Times New Roman" w:hAnsi="Calibri" w:cs="Calibri"/>
+                <w:color w:val="000000"/>
+                <w:kern w:val="0"/>
+                <w:sz w:val="18"/>
+                <w:szCs w:val="18"/>
+                <w14:ligatures w14:val="none"/>
+              </w:rPr>
+            </w:pPr>
+            <w:proofErr w:type="gramStart"/>
+            <w:r>
+              <w:rPr>
+                <w:rFonts w:ascii="Calibri" w:eastAsia="Times New Roman" w:hAnsi="Calibri" w:cs="Calibri"/>
+                <w:color w:val="000000"/>
+                <w:kern w:val="0"/>
+                <w:sz w:val="18"/>
+                <w:szCs w:val="18"/>
+                <w14:ligatures w14:val="none"/>
+              </w:rPr>
+              <w:t>INT,MIG</w:t>
+            </w:r>
+            <w:proofErr w:type="gramEnd"/>
+            <w:r>
+              <w:rPr>
+                <w:rFonts w:ascii="Calibri" w:eastAsia="Times New Roman" w:hAnsi="Calibri" w:cs="Calibri"/>
+                <w:color w:val="000000"/>
+                <w:kern w:val="0"/>
+                <w:sz w:val="18"/>
+                <w:szCs w:val="18"/>
+                <w14:ligatures w14:val="none"/>
+              </w:rPr>
+              <w:t>,</w:t>
+            </w:r>
+            <w:r>
+              <w:rPr>
+                <w:rFonts w:ascii="Calibri" w:eastAsia="Times New Roman" w:hAnsi="Calibri" w:cs="Calibri"/>
+                <w:color w:val="000000"/>
+                <w:kern w:val="0"/>
+                <w:sz w:val="18"/>
+                <w:szCs w:val="18"/>
+                <w14:ligatures w14:val="none"/>
+              </w:rPr>
+              <w:t>AGI,</w:t>
+            </w:r>
+            <w:r>
+              <w:rPr>
+                <w:rFonts w:ascii="Calibri" w:eastAsia="Times New Roman" w:hAnsi="Calibri" w:cs="Calibri"/>
+                <w:color w:val="000000"/>
+                <w:kern w:val="0"/>
+                <w:sz w:val="18"/>
+                <w:szCs w:val="18"/>
+                <w14:ligatures w14:val="none"/>
+              </w:rPr>
+              <w:t>CHA</w:t>
+            </w:r>
+          </w:p>
+        </w:tc>
+        <w:tc>
+          <w:tcPr>
+            <w:tcW w:w="1518" w:type="dxa"/>
+            <w:tcBorders>
+              <w:top w:val="single" w:sz="4" w:space="0" w:color="auto"/>
+              <w:left w:val="nil"/>
+              <w:bottom w:val="nil"/>
+              <w:right w:val="nil"/>
+            </w:tcBorders>
+            <w:shd w:val="clear" w:color="auto" w:fill="auto"/>
+            <w:vAlign w:val="center"/>
+          </w:tcPr>
+          <w:p>
+            <w:pPr>
+              <w:spacing w:after="0" w:line="240" w:lineRule="auto"/>
+              <w:jc w:val="center"/>
+              <w:rPr>
+                <w:rFonts w:ascii="Calibri" w:eastAsia="Times New Roman" w:hAnsi="Calibri" w:cs="Calibri"/>
+                <w:color w:val="000000"/>
+                <w:kern w:val="0"/>
+                <w:sz w:val="18"/>
+                <w:szCs w:val="18"/>
+                <w14:ligatures w14:val="none"/>
+              </w:rPr>
+            </w:pPr>
+            <w:proofErr w:type="gramStart"/>
+            <w:r>
+              <w:rPr>
+                <w:rFonts w:ascii="Calibri" w:eastAsia="Times New Roman" w:hAnsi="Calibri" w:cs="Calibri"/>
+                <w:color w:val="000000"/>
+                <w:kern w:val="0"/>
+                <w:sz w:val="18"/>
+                <w:szCs w:val="18"/>
+                <w14:ligatures w14:val="none"/>
+              </w:rPr>
+              <w:t>INT,AGI</w:t>
+            </w:r>
+            <w:proofErr w:type="gramEnd"/>
+            <w:r>
+              <w:rPr>
+                <w:rFonts w:ascii="Calibri" w:eastAsia="Times New Roman" w:hAnsi="Calibri" w:cs="Calibri"/>
+                <w:color w:val="000000"/>
+                <w:kern w:val="0"/>
+                <w:sz w:val="18"/>
+                <w:szCs w:val="18"/>
+                <w14:ligatures w14:val="none"/>
+              </w:rPr>
+              <w:t>,</w:t>
+            </w:r>
+            <w:r>
+              <w:rPr>
+                <w:rFonts w:ascii="Calibri" w:eastAsia="Times New Roman" w:hAnsi="Calibri" w:cs="Calibri"/>
+                <w:i/>
+                <w:iCs/>
+                <w:color w:val="000000"/>
+                <w:kern w:val="0"/>
+                <w:sz w:val="18"/>
+                <w:szCs w:val="18"/>
+                <w14:ligatures w14:val="none"/>
+              </w:rPr>
+              <w:t>MIG,CHA</w:t>
+            </w:r>
+          </w:p>
+        </w:tc>
+        <w:tc>
+          <w:tcPr>
+            <w:tcW w:w="1559" w:type="dxa"/>
+            <w:tcBorders>
+              <w:top w:val="single" w:sz="4" w:space="0" w:color="auto"/>
+              <w:left w:val="nil"/>
+              <w:bottom w:val="nil"/>
+              <w:right w:val="nil"/>
+            </w:tcBorders>
+            <w:shd w:val="clear" w:color="auto" w:fill="auto"/>
+            <w:vAlign w:val="center"/>
+          </w:tcPr>
+          <w:p>
+            <w:pPr>
+              <w:spacing w:after="0" w:line="240" w:lineRule="auto"/>
+              <w:jc w:val="center"/>
+              <w:rPr>
+                <w:rFonts w:ascii="Calibri" w:eastAsia="Times New Roman" w:hAnsi="Calibri" w:cs="Calibri"/>
+                <w:color w:val="000000"/>
+                <w:kern w:val="0"/>
+                <w:sz w:val="18"/>
+                <w:szCs w:val="18"/>
+                <w14:ligatures w14:val="none"/>
+              </w:rPr>
+            </w:pPr>
+            <w:proofErr w:type="gramStart"/>
+            <w:r>
+              <w:rPr>
+                <w:rFonts w:ascii="Calibri" w:eastAsia="Times New Roman" w:hAnsi="Calibri" w:cs="Calibri"/>
+                <w:color w:val="000000"/>
+                <w:kern w:val="0"/>
+                <w:sz w:val="18"/>
+                <w:szCs w:val="18"/>
+                <w14:ligatures w14:val="none"/>
+              </w:rPr>
+              <w:t>INT,CHA</w:t>
+            </w:r>
+            <w:proofErr w:type="gramEnd"/>
+            <w:r>
+              <w:rPr>
+                <w:rFonts w:ascii="Calibri" w:eastAsia="Times New Roman" w:hAnsi="Calibri" w:cs="Calibri"/>
+                <w:color w:val="000000"/>
+                <w:kern w:val="0"/>
+                <w:sz w:val="18"/>
+                <w:szCs w:val="18"/>
+                <w14:ligatures w14:val="none"/>
+              </w:rPr>
+              <w:t>,MIG,AGI</w:t>
+            </w:r>
+          </w:p>
+        </w:tc>
+        <w:tc>
+          <w:tcPr>
+            <w:tcW w:w="1620" w:type="dxa"/>
+            <w:tcBorders>
+              <w:top w:val="single" w:sz="4" w:space="0" w:color="auto"/>
+              <w:left w:val="nil"/>
+              <w:bottom w:val="nil"/>
+              <w:right w:val="nil"/>
+            </w:tcBorders>
+            <w:shd w:val="clear" w:color="auto" w:fill="auto"/>
+            <w:vAlign w:val="center"/>
+          </w:tcPr>
+          <w:p>
+            <w:pPr>
+              <w:spacing w:after="0" w:line="240" w:lineRule="auto"/>
+              <w:jc w:val="center"/>
+              <w:rPr>
+                <w:rFonts w:ascii="Calibri" w:eastAsia="Times New Roman" w:hAnsi="Calibri" w:cs="Calibri"/>
+                <w:color w:val="000000"/>
+                <w:kern w:val="0"/>
+                <w:sz w:val="18"/>
+                <w:szCs w:val="18"/>
+                <w14:ligatures w14:val="none"/>
+              </w:rPr>
+            </w:pPr>
+            <w:proofErr w:type="gramStart"/>
+            <w:r>
+              <w:rPr>
+                <w:rFonts w:ascii="Calibri" w:eastAsia="Times New Roman" w:hAnsi="Calibri" w:cs="Calibri"/>
+                <w:b/>
+                <w:bCs/>
+                <w:color w:val="000000"/>
+                <w:kern w:val="0"/>
+                <w:sz w:val="18"/>
+                <w:szCs w:val="18"/>
+                <w14:ligatures w14:val="none"/>
+              </w:rPr>
+              <w:t>INT</w:t>
+            </w:r>
+            <w:r>
+              <w:rPr>
+                <w:rFonts w:ascii="Calibri" w:eastAsia="Times New Roman" w:hAnsi="Calibri" w:cs="Calibri"/>
+                <w:color w:val="000000"/>
+                <w:kern w:val="0"/>
+                <w:sz w:val="18"/>
+                <w:szCs w:val="18"/>
+                <w14:ligatures w14:val="none"/>
+              </w:rPr>
+              <w:t>,</w:t>
+            </w:r>
+            <w:r>
+              <w:rPr>
+                <w:rFonts w:ascii="Calibri" w:eastAsia="Times New Roman" w:hAnsi="Calibri" w:cs="Calibri"/>
+                <w:i/>
+                <w:iCs/>
+                <w:color w:val="000000"/>
+                <w:kern w:val="0"/>
+                <w:sz w:val="18"/>
+                <w:szCs w:val="18"/>
+                <w14:ligatures w14:val="none"/>
+              </w:rPr>
+              <w:t>CHA</w:t>
+            </w:r>
+            <w:proofErr w:type="gramEnd"/>
+            <w:r>
+              <w:rPr>
+                <w:rFonts w:ascii="Calibri" w:eastAsia="Times New Roman" w:hAnsi="Calibri" w:cs="Calibri"/>
+                <w:i/>
+                <w:iCs/>
+                <w:color w:val="000000"/>
+                <w:kern w:val="0"/>
+                <w:sz w:val="18"/>
+                <w:szCs w:val="18"/>
+                <w14:ligatures w14:val="none"/>
+              </w:rPr>
+              <w:t>,AGI</w:t>
+            </w:r>
+            <w:r>
+              <w:rPr>
+                <w:rFonts w:ascii="Calibri" w:eastAsia="Times New Roman" w:hAnsi="Calibri" w:cs="Calibri"/>
+                <w:color w:val="000000"/>
+                <w:kern w:val="0"/>
+                <w:sz w:val="18"/>
+                <w:szCs w:val="18"/>
+                <w14:ligatures w14:val="none"/>
+              </w:rPr>
+              <w:t>,MIG</w:t>
+            </w:r>
+          </w:p>
+        </w:tc>
+        <w:tc>
+          <w:tcPr>
+            <w:tcW w:w="1379" w:type="dxa"/>
+            <w:vMerge/>
+            <w:tcBorders>
+              <w:top w:val="single" w:sz="4" w:space="0" w:color="auto"/>
+              <w:left w:val="nil"/>
+              <w:bottom w:val="nil"/>
+            </w:tcBorders>
+            <w:shd w:val="clear" w:color="auto" w:fill="auto"/>
+            <w:vAlign w:val="center"/>
+          </w:tcPr>
+          <w:p>
+            <w:pPr>
+              <w:spacing w:after="0" w:line="240" w:lineRule="auto"/>
+              <w:jc w:val="center"/>
+              <w:rPr>
+                <w:rFonts w:ascii="Calibri" w:eastAsia="Times New Roman" w:hAnsi="Calibri" w:cs="Calibri"/>
+                <w:color w:val="000000"/>
+                <w:kern w:val="0"/>
+                <w:u w:val="single"/>
+                <w14:ligatures w14:val="none"/>
+              </w:rPr>
+            </w:pPr>
           </w:p>
         </w:tc>
       </w:tr>
@@ -2052,7 +3554,7 @@
         </w:trPr>
         <w:tc>
           <w:tcPr>
-            <w:tcW w:w="1359" w:type="dxa"/>
+            <w:tcW w:w="1273" w:type="dxa"/>
             <w:gridSpan w:val="2"/>
             <w:tcBorders>
               <w:top w:val="nil"/>
@@ -2094,7 +3596,7 @@
         </w:tc>
         <w:tc>
           <w:tcPr>
-            <w:tcW w:w="1259" w:type="dxa"/>
+            <w:tcW w:w="1518" w:type="dxa"/>
             <w:tcBorders>
               <w:top w:val="nil"/>
               <w:left w:val="single" w:sz="4" w:space="0" w:color="auto"/>
@@ -2132,7 +3634,7 @@
         </w:tc>
         <w:tc>
           <w:tcPr>
-            <w:tcW w:w="1368" w:type="dxa"/>
+            <w:tcW w:w="1518" w:type="dxa"/>
             <w:tcBorders>
               <w:top w:val="nil"/>
               <w:left w:val="nil"/>
@@ -2170,7 +3672,7 @@
         </w:tc>
         <w:tc>
           <w:tcPr>
-            <w:tcW w:w="1250" w:type="dxa"/>
+            <w:tcW w:w="1559" w:type="dxa"/>
             <w:tcBorders>
               <w:top w:val="nil"/>
               <w:left w:val="nil"/>
@@ -2208,7 +3710,7 @@
         </w:tc>
         <w:tc>
           <w:tcPr>
-            <w:tcW w:w="1252" w:type="dxa"/>
+            <w:tcW w:w="1620" w:type="dxa"/>
             <w:tcBorders>
               <w:top w:val="nil"/>
               <w:left w:val="nil"/>
@@ -2246,7 +3748,7 @@
         </w:tc>
         <w:tc>
           <w:tcPr>
-            <w:tcW w:w="2440" w:type="dxa"/>
+            <w:tcW w:w="1379" w:type="dxa"/>
             <w:vMerge/>
             <w:tcBorders>
               <w:top w:val="nil"/>
@@ -2276,8 +3778,724 @@
     </w:tbl>
     <w:p/>
     <w:p>
+      <w:pPr>
+        <w:rPr>
+          <w:b/>
+          <w:bCs/>
+        </w:rPr>
+      </w:pPr>
+    </w:p>
+    <w:p>
+      <w:pPr>
+        <w:rPr>
+          <w:b/>
+          <w:bCs/>
+        </w:rPr>
+      </w:pPr>
+      <w:r>
+        <w:rPr>
+          <w:b/>
+          <w:bCs/>
+        </w:rPr>
+        <w:t>Ability Score Progression:</w:t>
+      </w:r>
+    </w:p>
+    <w:tbl>
+      <w:tblPr>
+        <w:tblStyle w:val="TableGrid"/>
+        <w:tblW w:w="0" w:type="auto"/>
+        <w:tblLook w:val="04A0" w:firstRow="1" w:lastRow="0" w:firstColumn="1" w:lastColumn="0" w:noHBand="0" w:noVBand="1"/>
+      </w:tblPr>
+      <w:tblGrid>
+        <w:gridCol w:w="670"/>
+        <w:gridCol w:w="2025"/>
+        <w:gridCol w:w="2070"/>
+        <w:gridCol w:w="2070"/>
+        <w:gridCol w:w="1980"/>
+      </w:tblGrid>
+      <w:tr>
+        <w:tc>
+          <w:tcPr>
+            <w:tcW w:w="670" w:type="dxa"/>
+          </w:tcPr>
+          <w:p>
+            <w:pPr>
+              <w:jc w:val="center"/>
+              <w:rPr>
+                <w:b/>
+                <w:bCs/>
+              </w:rPr>
+            </w:pPr>
+            <w:r>
+              <w:rPr>
+                <w:b/>
+                <w:bCs/>
+              </w:rPr>
+              <w:t>Tier</w:t>
+            </w:r>
+          </w:p>
+        </w:tc>
+        <w:tc>
+          <w:tcPr>
+            <w:tcW w:w="2025" w:type="dxa"/>
+          </w:tcPr>
+          <w:p>
+            <w:pPr>
+              <w:jc w:val="center"/>
+              <w:rPr>
+                <w:b/>
+                <w:bCs/>
+              </w:rPr>
+            </w:pPr>
+            <w:r>
+              <w:rPr>
+                <w:b/>
+                <w:bCs/>
+              </w:rPr>
+              <w:t>MIG</w:t>
+            </w:r>
+          </w:p>
+        </w:tc>
+        <w:tc>
+          <w:tcPr>
+            <w:tcW w:w="2070" w:type="dxa"/>
+          </w:tcPr>
+          <w:p>
+            <w:pPr>
+              <w:jc w:val="center"/>
+              <w:rPr>
+                <w:b/>
+                <w:bCs/>
+              </w:rPr>
+            </w:pPr>
+            <w:r>
+              <w:rPr>
+                <w:b/>
+                <w:bCs/>
+              </w:rPr>
+              <w:t>AGI</w:t>
+            </w:r>
+          </w:p>
+        </w:tc>
+        <w:tc>
+          <w:tcPr>
+            <w:tcW w:w="2070" w:type="dxa"/>
+          </w:tcPr>
+          <w:p>
+            <w:pPr>
+              <w:jc w:val="center"/>
+              <w:rPr>
+                <w:b/>
+                <w:bCs/>
+              </w:rPr>
+            </w:pPr>
+            <w:r>
+              <w:rPr>
+                <w:b/>
+                <w:bCs/>
+              </w:rPr>
+              <w:t>CHA</w:t>
+            </w:r>
+          </w:p>
+        </w:tc>
+        <w:tc>
+          <w:tcPr>
+            <w:tcW w:w="1980" w:type="dxa"/>
+          </w:tcPr>
+          <w:p>
+            <w:pPr>
+              <w:jc w:val="center"/>
+              <w:rPr>
+                <w:b/>
+                <w:bCs/>
+              </w:rPr>
+            </w:pPr>
+            <w:r>
+              <w:rPr>
+                <w:b/>
+                <w:bCs/>
+              </w:rPr>
+              <w:t>INT</w:t>
+            </w:r>
+          </w:p>
+        </w:tc>
+      </w:tr>
+      <w:tr>
+        <w:tc>
+          <w:tcPr>
+            <w:tcW w:w="670" w:type="dxa"/>
+          </w:tcPr>
+          <w:p>
+            <w:pPr>
+              <w:jc w:val="center"/>
+              <w:rPr>
+                <w:b/>
+                <w:bCs/>
+              </w:rPr>
+            </w:pPr>
+            <w:r>
+              <w:rPr>
+                <w:b/>
+                <w:bCs/>
+              </w:rPr>
+              <w:t>S</w:t>
+            </w:r>
+          </w:p>
+        </w:tc>
+        <w:tc>
+          <w:tcPr>
+            <w:tcW w:w="2025" w:type="dxa"/>
+          </w:tcPr>
+          <w:p>
+            <w:pPr>
+              <w:jc w:val="center"/>
+            </w:pPr>
+            <w:r>
+              <w:t>Soldier</w:t>
+            </w:r>
+          </w:p>
+        </w:tc>
+        <w:tc>
+          <w:tcPr>
+            <w:tcW w:w="2070" w:type="dxa"/>
+          </w:tcPr>
+          <w:p>
+            <w:pPr>
+              <w:jc w:val="center"/>
+            </w:pPr>
+            <w:r>
+              <w:t>Thief</w:t>
+            </w:r>
+          </w:p>
+        </w:tc>
+        <w:tc>
+          <w:tcPr>
+            <w:tcW w:w="2070" w:type="dxa"/>
+          </w:tcPr>
+          <w:p>
+            <w:pPr>
+              <w:jc w:val="center"/>
+            </w:pPr>
+            <w:r>
+              <w:t>Noble</w:t>
+            </w:r>
+          </w:p>
+        </w:tc>
+        <w:tc>
+          <w:tcPr>
+            <w:tcW w:w="1980" w:type="dxa"/>
+          </w:tcPr>
+          <w:p>
+            <w:pPr>
+              <w:jc w:val="center"/>
+            </w:pPr>
+            <w:r>
+              <w:t>Sage</w:t>
+            </w:r>
+          </w:p>
+        </w:tc>
+      </w:tr>
+      <w:tr>
+        <w:tc>
+          <w:tcPr>
+            <w:tcW w:w="670" w:type="dxa"/>
+          </w:tcPr>
+          <w:p>
+            <w:pPr>
+              <w:jc w:val="center"/>
+              <w:rPr>
+                <w:b/>
+                <w:bCs/>
+              </w:rPr>
+            </w:pPr>
+            <w:r>
+              <w:rPr>
+                <w:b/>
+                <w:bCs/>
+              </w:rPr>
+              <w:t>A</w:t>
+            </w:r>
+          </w:p>
+        </w:tc>
+        <w:tc>
+          <w:tcPr>
+            <w:tcW w:w="2025" w:type="dxa"/>
+          </w:tcPr>
+          <w:p>
+            <w:pPr>
+              <w:jc w:val="center"/>
+            </w:pPr>
+            <w:r>
+              <w:t>Bruiser, Duelist, Knight</w:t>
+            </w:r>
+          </w:p>
+        </w:tc>
+        <w:tc>
+          <w:tcPr>
+            <w:tcW w:w="2070" w:type="dxa"/>
+          </w:tcPr>
+          <w:p>
+            <w:pPr>
+              <w:jc w:val="center"/>
+            </w:pPr>
+            <w:r>
+              <w:t>Brigand, Monk, Scout</w:t>
+            </w:r>
+          </w:p>
+        </w:tc>
+        <w:tc>
+          <w:tcPr>
+            <w:tcW w:w="2070" w:type="dxa"/>
+          </w:tcPr>
+          <w:p>
+            <w:pPr>
+              <w:jc w:val="center"/>
+            </w:pPr>
+            <w:r>
+              <w:t>Bard, Beastmaster, Warlord</w:t>
+            </w:r>
+          </w:p>
+        </w:tc>
+        <w:tc>
+          <w:tcPr>
+            <w:tcW w:w="1980" w:type="dxa"/>
+          </w:tcPr>
+          <w:p>
+            <w:pPr>
+              <w:jc w:val="center"/>
+            </w:pPr>
+            <w:proofErr w:type="spellStart"/>
+            <w:r>
+              <w:t>Bloodmage</w:t>
+            </w:r>
+            <w:proofErr w:type="spellEnd"/>
+            <w:r>
+              <w:t xml:space="preserve">, Priest, </w:t>
+            </w:r>
+            <w:proofErr w:type="spellStart"/>
+            <w:r>
+              <w:t>Spellblade</w:t>
+            </w:r>
+            <w:proofErr w:type="spellEnd"/>
+          </w:p>
+        </w:tc>
+      </w:tr>
+      <w:tr>
+        <w:tc>
+          <w:tcPr>
+            <w:tcW w:w="670" w:type="dxa"/>
+          </w:tcPr>
+          <w:p>
+            <w:pPr>
+              <w:jc w:val="center"/>
+              <w:rPr>
+                <w:b/>
+                <w:bCs/>
+              </w:rPr>
+            </w:pPr>
+            <w:r>
+              <w:rPr>
+                <w:b/>
+                <w:bCs/>
+              </w:rPr>
+              <w:t>B</w:t>
+            </w:r>
+          </w:p>
+        </w:tc>
+        <w:tc>
+          <w:tcPr>
+            <w:tcW w:w="2025" w:type="dxa"/>
+          </w:tcPr>
+          <w:p>
+            <w:pPr>
+              <w:jc w:val="center"/>
+            </w:pPr>
+            <w:proofErr w:type="spellStart"/>
+            <w:r>
+              <w:t>Bloodmage</w:t>
+            </w:r>
+            <w:proofErr w:type="spellEnd"/>
+            <w:r>
+              <w:t>, Monk, Warlord</w:t>
+            </w:r>
+          </w:p>
+        </w:tc>
+        <w:tc>
+          <w:tcPr>
+            <w:tcW w:w="2070" w:type="dxa"/>
+          </w:tcPr>
+          <w:p>
+            <w:pPr>
+              <w:jc w:val="center"/>
+            </w:pPr>
+            <w:r>
+              <w:t xml:space="preserve">Beastmaster, Bruiser, </w:t>
+            </w:r>
+            <w:proofErr w:type="spellStart"/>
+            <w:r>
+              <w:t>Spellblade</w:t>
+            </w:r>
+            <w:proofErr w:type="spellEnd"/>
+          </w:p>
+        </w:tc>
+        <w:tc>
+          <w:tcPr>
+            <w:tcW w:w="2070" w:type="dxa"/>
+          </w:tcPr>
+          <w:p>
+            <w:pPr>
+              <w:jc w:val="center"/>
+            </w:pPr>
+            <w:r>
+              <w:t>Brigand, Knight, Priest</w:t>
+            </w:r>
+          </w:p>
+        </w:tc>
+        <w:tc>
+          <w:tcPr>
+            <w:tcW w:w="1980" w:type="dxa"/>
+          </w:tcPr>
+          <w:p>
+            <w:pPr>
+              <w:jc w:val="center"/>
+            </w:pPr>
+            <w:r>
+              <w:t>Bard, Duelist, Scout</w:t>
+            </w:r>
+          </w:p>
+        </w:tc>
+      </w:tr>
+      <w:tr>
+        <w:tc>
+          <w:tcPr>
+            <w:tcW w:w="670" w:type="dxa"/>
+          </w:tcPr>
+          <w:p>
+            <w:pPr>
+              <w:jc w:val="center"/>
+              <w:rPr>
+                <w:b/>
+                <w:bCs/>
+              </w:rPr>
+            </w:pPr>
+            <w:r>
+              <w:rPr>
+                <w:b/>
+                <w:bCs/>
+              </w:rPr>
+              <w:t>C</w:t>
+            </w:r>
+          </w:p>
+        </w:tc>
+        <w:tc>
+          <w:tcPr>
+            <w:tcW w:w="2025" w:type="dxa"/>
+          </w:tcPr>
+          <w:p>
+            <w:pPr>
+              <w:jc w:val="center"/>
+            </w:pPr>
+            <w:r>
+              <w:t>Noble, Thief</w:t>
+            </w:r>
+          </w:p>
+        </w:tc>
+        <w:tc>
+          <w:tcPr>
+            <w:tcW w:w="2070" w:type="dxa"/>
+          </w:tcPr>
+          <w:p>
+            <w:pPr>
+              <w:jc w:val="center"/>
+            </w:pPr>
+            <w:r>
+              <w:t>Sage, Soldier</w:t>
+            </w:r>
+          </w:p>
+        </w:tc>
+        <w:tc>
+          <w:tcPr>
+            <w:tcW w:w="2070" w:type="dxa"/>
+          </w:tcPr>
+          <w:p>
+            <w:pPr>
+              <w:jc w:val="center"/>
+            </w:pPr>
+            <w:r>
+              <w:t>Sage, Thief</w:t>
+            </w:r>
+          </w:p>
+        </w:tc>
+        <w:tc>
+          <w:tcPr>
+            <w:tcW w:w="1980" w:type="dxa"/>
+          </w:tcPr>
+          <w:p>
+            <w:pPr>
+              <w:jc w:val="center"/>
+            </w:pPr>
+            <w:r>
+              <w:t>Noble, Soldier</w:t>
+            </w:r>
+          </w:p>
+        </w:tc>
+      </w:tr>
+      <w:tr>
+        <w:tc>
+          <w:tcPr>
+            <w:tcW w:w="670" w:type="dxa"/>
+          </w:tcPr>
+          <w:p>
+            <w:pPr>
+              <w:jc w:val="center"/>
+              <w:rPr>
+                <w:b/>
+                <w:bCs/>
+              </w:rPr>
+            </w:pPr>
+            <w:r>
+              <w:rPr>
+                <w:b/>
+                <w:bCs/>
+              </w:rPr>
+              <w:t>D</w:t>
+            </w:r>
+          </w:p>
+        </w:tc>
+        <w:tc>
+          <w:tcPr>
+            <w:tcW w:w="2025" w:type="dxa"/>
+          </w:tcPr>
+          <w:p>
+            <w:pPr>
+              <w:jc w:val="center"/>
+            </w:pPr>
+            <w:r>
+              <w:t>Beastmaster, Priest</w:t>
+            </w:r>
+          </w:p>
+        </w:tc>
+        <w:tc>
+          <w:tcPr>
+            <w:tcW w:w="2070" w:type="dxa"/>
+          </w:tcPr>
+          <w:p>
+            <w:pPr>
+              <w:jc w:val="center"/>
+            </w:pPr>
+            <w:r>
+              <w:t xml:space="preserve">Bard, </w:t>
+            </w:r>
+            <w:proofErr w:type="spellStart"/>
+            <w:r>
+              <w:t>Bloodmage</w:t>
+            </w:r>
+            <w:proofErr w:type="spellEnd"/>
+          </w:p>
+        </w:tc>
+        <w:tc>
+          <w:tcPr>
+            <w:tcW w:w="2070" w:type="dxa"/>
+          </w:tcPr>
+          <w:p>
+            <w:pPr>
+              <w:jc w:val="center"/>
+            </w:pPr>
+            <w:r>
+              <w:t>Bruiser, Scout</w:t>
+            </w:r>
+          </w:p>
+        </w:tc>
+        <w:tc>
+          <w:tcPr>
+            <w:tcW w:w="1980" w:type="dxa"/>
+          </w:tcPr>
+          <w:p>
+            <w:pPr>
+              <w:jc w:val="center"/>
+            </w:pPr>
+            <w:r>
+              <w:t>Monk, Knight</w:t>
+            </w:r>
+          </w:p>
+        </w:tc>
+      </w:tr>
+      <w:tr>
+        <w:tc>
+          <w:tcPr>
+            <w:tcW w:w="670" w:type="dxa"/>
+          </w:tcPr>
+          <w:p>
+            <w:pPr>
+              <w:jc w:val="center"/>
+              <w:rPr>
+                <w:b/>
+                <w:bCs/>
+              </w:rPr>
+            </w:pPr>
+            <w:r>
+              <w:rPr>
+                <w:b/>
+                <w:bCs/>
+              </w:rPr>
+              <w:t>E</w:t>
+            </w:r>
+          </w:p>
+        </w:tc>
+        <w:tc>
+          <w:tcPr>
+            <w:tcW w:w="2025" w:type="dxa"/>
+          </w:tcPr>
+          <w:p>
+            <w:pPr>
+              <w:jc w:val="center"/>
+            </w:pPr>
+            <w:r>
+              <w:t xml:space="preserve">Brigand, </w:t>
+            </w:r>
+            <w:proofErr w:type="spellStart"/>
+            <w:r>
+              <w:t>Spellblade</w:t>
+            </w:r>
+            <w:proofErr w:type="spellEnd"/>
+          </w:p>
+        </w:tc>
+        <w:tc>
+          <w:tcPr>
+            <w:tcW w:w="2070" w:type="dxa"/>
+          </w:tcPr>
+          <w:p>
+            <w:pPr>
+              <w:jc w:val="center"/>
+            </w:pPr>
+            <w:r>
+              <w:t>Duelist, Warlord</w:t>
+            </w:r>
+          </w:p>
+        </w:tc>
+        <w:tc>
+          <w:tcPr>
+            <w:tcW w:w="2070" w:type="dxa"/>
+          </w:tcPr>
+          <w:p>
+            <w:pPr>
+              <w:jc w:val="center"/>
+            </w:pPr>
+            <w:r>
+              <w:t xml:space="preserve">Duelist, </w:t>
+            </w:r>
+            <w:proofErr w:type="spellStart"/>
+            <w:r>
+              <w:t>Spellblade</w:t>
+            </w:r>
+            <w:proofErr w:type="spellEnd"/>
+          </w:p>
+        </w:tc>
+        <w:tc>
+          <w:tcPr>
+            <w:tcW w:w="1980" w:type="dxa"/>
+          </w:tcPr>
+          <w:p>
+            <w:pPr>
+              <w:jc w:val="center"/>
+            </w:pPr>
+            <w:r>
+              <w:t>Brigand, Warlord</w:t>
+            </w:r>
+          </w:p>
+        </w:tc>
+      </w:tr>
+      <w:tr>
+        <w:tc>
+          <w:tcPr>
+            <w:tcW w:w="670" w:type="dxa"/>
+          </w:tcPr>
+          <w:p>
+            <w:pPr>
+              <w:jc w:val="center"/>
+              <w:rPr>
+                <w:b/>
+                <w:bCs/>
+              </w:rPr>
+            </w:pPr>
+            <w:r>
+              <w:rPr>
+                <w:b/>
+                <w:bCs/>
+              </w:rPr>
+              <w:t>F</w:t>
+            </w:r>
+          </w:p>
+        </w:tc>
+        <w:tc>
+          <w:tcPr>
+            <w:tcW w:w="2025" w:type="dxa"/>
+          </w:tcPr>
+          <w:p>
+            <w:pPr>
+              <w:jc w:val="center"/>
+            </w:pPr>
+            <w:r>
+              <w:t>Bard, Scout, Sage</w:t>
+            </w:r>
+          </w:p>
+        </w:tc>
+        <w:tc>
+          <w:tcPr>
+            <w:tcW w:w="2070" w:type="dxa"/>
+          </w:tcPr>
+          <w:p>
+            <w:pPr>
+              <w:jc w:val="center"/>
+            </w:pPr>
+            <w:r>
+              <w:t>Knight, Noble, Priest</w:t>
+            </w:r>
+          </w:p>
+        </w:tc>
+        <w:tc>
+          <w:tcPr>
+            <w:tcW w:w="2070" w:type="dxa"/>
+          </w:tcPr>
+          <w:p>
+            <w:pPr>
+              <w:jc w:val="center"/>
+            </w:pPr>
+            <w:proofErr w:type="spellStart"/>
+            <w:r>
+              <w:t>Bloodmage</w:t>
+            </w:r>
+            <w:proofErr w:type="spellEnd"/>
+            <w:r>
+              <w:t>, Monk, Soldier</w:t>
+            </w:r>
+          </w:p>
+        </w:tc>
+        <w:tc>
+          <w:tcPr>
+            <w:tcW w:w="1980" w:type="dxa"/>
+          </w:tcPr>
+          <w:p>
+            <w:pPr>
+              <w:jc w:val="center"/>
+            </w:pPr>
+            <w:r>
+              <w:t>Beastmaster, Bruiser, Thief</w:t>
+            </w:r>
+          </w:p>
+        </w:tc>
+      </w:tr>
+    </w:tbl>
+    <w:p/>
+    <w:p>
+      <w:r>
+        <w:br w:type="page"/>
+      </w:r>
+    </w:p>
+    <w:p>
       <w:proofErr w:type="spellStart"/>
       <w:r>
+        <w:lastRenderedPageBreak/>
         <w:t>DEFense</w:t>
       </w:r>
       <w:proofErr w:type="spellEnd"/>
@@ -2290,10 +4508,15 @@
       </w:r>
       <w:proofErr w:type="spellEnd"/>
       <w:r>
-        <w:t xml:space="preserve"> + armor + </w:t>
+        <w:t xml:space="preserve"> + armor</w:t>
+      </w:r>
+    </w:p>
+    <w:p>
+      <w:r>
+        <w:t xml:space="preserve">DR: (1-100/(100+DEF)) </w:t>
       </w:r>
       <w:r>
-        <w:t xml:space="preserve">buffs + items + </w:t>
+        <w:t xml:space="preserve">+ buffs + items + </w:t>
       </w:r>
       <w:proofErr w:type="spellStart"/>
       <w:r>
@@ -2347,7 +4570,10 @@
       </w:r>
       <w:proofErr w:type="spellEnd"/>
       <w:r>
-        <w:t>)/armor</w:t>
+        <w:t xml:space="preserve"> - armor</w:t>
+      </w:r>
+      <w:r>
+        <w:t>)</w:t>
       </w:r>
     </w:p>
     <w:p>
@@ -2389,7 +4615,74 @@
         <w:t>If over 1: CRIT</w:t>
       </w:r>
     </w:p>
-    <w:p/>
+    <w:p>
+      <w:r>
+        <w:rPr>
+          <w:b/>
+          <w:bCs/>
+        </w:rPr>
+        <w:t>Skills</w:t>
+      </w:r>
+    </w:p>
+    <w:p>
+      <w:r>
+        <w:t>Acrobatics (AGI)</w:t>
+      </w:r>
+    </w:p>
+    <w:p>
+      <w:r>
+        <w:t>Athletics (MIG)</w:t>
+      </w:r>
+    </w:p>
+    <w:p>
+      <w:r>
+        <w:t>Crafting (INT)</w:t>
+      </w:r>
+    </w:p>
+    <w:p>
+      <w:r>
+        <w:t>Deception (CHA)</w:t>
+      </w:r>
+    </w:p>
+    <w:p>
+      <w:r>
+        <w:t>Lore (INT)</w:t>
+      </w:r>
+    </w:p>
+    <w:p>
+      <w:r>
+        <w:t>Morale</w:t>
+      </w:r>
+      <w:r>
+        <w:t xml:space="preserve"> (</w:t>
+      </w:r>
+      <w:r>
+        <w:t>CHA</w:t>
+      </w:r>
+      <w:r>
+        <w:t>)</w:t>
+      </w:r>
+    </w:p>
+    <w:p>
+      <w:r>
+        <w:t>Occultism (INT)</w:t>
+      </w:r>
+    </w:p>
+    <w:p>
+      <w:r>
+        <w:t xml:space="preserve">Persuasion (CHA) </w:t>
+      </w:r>
+    </w:p>
+    <w:p>
+      <w:r>
+        <w:t>Stealth (AGI)</w:t>
+      </w:r>
+    </w:p>
+    <w:p>
+      <w:r>
+        <w:t>Thievery (AGI)</w:t>
+      </w:r>
+    </w:p>
     <w:sectPr>
       <w:pgSz w:w="12240" w:h="15840"/>
       <w:pgMar w:top="1440" w:right="1440" w:bottom="1440" w:left="1440" w:header="720" w:footer="720" w:gutter="0"/>

</xml_diff>